<commit_message>
Add information about used algorithms and ideas. Fix some grammar issues.
</commit_message>
<xml_diff>
--- a/documentation/documentation.docx
+++ b/documentation/documentation.docx
@@ -1,10 +1,10 @@
 
 <file path=word/document.xml><?xml version="1.0" encoding="utf-8"?>
-<w:document xmlns:ve="http://schemas.openxmlformats.org/markup-compatibility/2006" xmlns:o="urn:schemas-microsoft-com:office:office" xmlns:r="http://schemas.openxmlformats.org/officeDocument/2006/relationships" xmlns:m="http://schemas.openxmlformats.org/officeDocument/2006/math" xmlns:v="urn:schemas-microsoft-com:vml" xmlns:wp="http://schemas.openxmlformats.org/drawingml/2006/wordprocessingDrawing" xmlns:w10="urn:schemas-microsoft-com:office:word" xmlns:w="http://schemas.openxmlformats.org/wordprocessingml/2006/main" xmlns:wne="http://schemas.microsoft.com/office/word/2006/wordml">
+<w:document xmlns:wpc="http://schemas.microsoft.com/office/word/2010/wordprocessingCanvas" xmlns:mc="http://schemas.openxmlformats.org/markup-compatibility/2006" xmlns:o="urn:schemas-microsoft-com:office:office" xmlns:r="http://schemas.openxmlformats.org/officeDocument/2006/relationships" xmlns:m="http://schemas.openxmlformats.org/officeDocument/2006/math" xmlns:v="urn:schemas-microsoft-com:vml" xmlns:wp14="http://schemas.microsoft.com/office/word/2010/wordprocessingDrawing" xmlns:wp="http://schemas.openxmlformats.org/drawingml/2006/wordprocessingDrawing" xmlns:w10="urn:schemas-microsoft-com:office:word" xmlns:w="http://schemas.openxmlformats.org/wordprocessingml/2006/main" xmlns:w14="http://schemas.microsoft.com/office/word/2010/wordml" xmlns:w15="http://schemas.microsoft.com/office/word/2012/wordml" xmlns:wpg="http://schemas.microsoft.com/office/word/2010/wordprocessingGroup" xmlns:wpi="http://schemas.microsoft.com/office/word/2010/wordprocessingInk" xmlns:wne="http://schemas.microsoft.com/office/word/2006/wordml" xmlns:wps="http://schemas.microsoft.com/office/word/2010/wordprocessingShape" mc:Ignorable="w14 w15 wp14">
   <w:body>
     <w:p>
       <w:pPr>
-        <w:pStyle w:val="normal0"/>
+        <w:pStyle w:val="Normal1"/>
         <w:ind w:left="708" w:firstLine="708"/>
       </w:pPr>
       <w:r>
@@ -25,7 +25,7 @@
     </w:p>
     <w:p>
       <w:pPr>
-        <w:pStyle w:val="normal0"/>
+        <w:pStyle w:val="Normal1"/>
         <w:jc w:val="center"/>
       </w:pPr>
       <w:r>
@@ -136,22 +136,22 @@
     </w:p>
     <w:p>
       <w:pPr>
-        <w:pStyle w:val="normal0"/>
+        <w:pStyle w:val="Normal1"/>
       </w:pPr>
     </w:p>
     <w:p>
       <w:pPr>
-        <w:pStyle w:val="normal0"/>
+        <w:pStyle w:val="Normal1"/>
       </w:pPr>
     </w:p>
     <w:p>
       <w:pPr>
-        <w:pStyle w:val="normal0"/>
+        <w:pStyle w:val="Normal1"/>
       </w:pPr>
     </w:p>
     <w:p>
       <w:pPr>
-        <w:pStyle w:val="normal0"/>
+        <w:pStyle w:val="Normal1"/>
         <w:jc w:val="center"/>
       </w:pPr>
       <w:r>
@@ -160,7 +160,7 @@
     </w:p>
     <w:p>
       <w:pPr>
-        <w:pStyle w:val="normal0"/>
+        <w:pStyle w:val="Normal1"/>
         <w:jc w:val="center"/>
       </w:pPr>
       <w:r>
@@ -206,7 +206,7 @@
     </w:p>
     <w:p>
       <w:pPr>
-        <w:pStyle w:val="normal0"/>
+        <w:pStyle w:val="Normal1"/>
         <w:jc w:val="right"/>
       </w:pPr>
       <w:r>
@@ -215,19 +215,19 @@
     </w:p>
     <w:p>
       <w:pPr>
-        <w:pStyle w:val="normal0"/>
+        <w:pStyle w:val="Normal1"/>
         <w:jc w:val="right"/>
       </w:pPr>
     </w:p>
     <w:p>
       <w:pPr>
-        <w:pStyle w:val="normal0"/>
+        <w:pStyle w:val="Normal1"/>
         <w:jc w:val="right"/>
       </w:pPr>
     </w:p>
     <w:p>
       <w:pPr>
-        <w:pStyle w:val="normal0"/>
+        <w:pStyle w:val="Normal1"/>
         <w:jc w:val="right"/>
       </w:pPr>
       <w:r>
@@ -236,7 +236,7 @@
     </w:p>
     <w:p>
       <w:pPr>
-        <w:pStyle w:val="normal0"/>
+        <w:pStyle w:val="Normal1"/>
         <w:jc w:val="right"/>
       </w:pPr>
       <w:r>
@@ -245,7 +245,7 @@
     </w:p>
     <w:p>
       <w:pPr>
-        <w:pStyle w:val="normal0"/>
+        <w:pStyle w:val="Normal1"/>
         <w:jc w:val="right"/>
       </w:pPr>
       <w:r>
@@ -254,7 +254,7 @@
     </w:p>
     <w:p>
       <w:pPr>
-        <w:pStyle w:val="normal0"/>
+        <w:pStyle w:val="Normal1"/>
         <w:jc w:val="center"/>
       </w:pPr>
       <w:r>
@@ -266,7 +266,7 @@
     </w:p>
     <w:p>
       <w:pPr>
-        <w:pStyle w:val="normal0"/>
+        <w:pStyle w:val="Normal1"/>
         <w:jc w:val="center"/>
       </w:pPr>
       <w:r>
@@ -278,7 +278,7 @@
     </w:p>
     <w:p>
       <w:pPr>
-        <w:pStyle w:val="normal0"/>
+        <w:pStyle w:val="Normal1"/>
         <w:jc w:val="center"/>
       </w:pPr>
       <w:r>
@@ -310,6 +310,7 @@
           <w:docPartUnique/>
         </w:docPartObj>
       </w:sdtPr>
+      <w:sdtEndPr/>
       <w:sdtContent>
         <w:p>
           <w:pPr>
@@ -1312,7 +1313,7 @@
     </w:p>
     <w:p>
       <w:pPr>
-        <w:pStyle w:val="normal0"/>
+        <w:pStyle w:val="Normal1"/>
         <w:spacing w:after="200"/>
         <w:contextualSpacing/>
         <w:rPr>
@@ -1330,7 +1331,7 @@
     </w:p>
     <w:p>
       <w:pPr>
-        <w:pStyle w:val="normal0"/>
+        <w:pStyle w:val="Normal1"/>
         <w:spacing w:after="200"/>
         <w:contextualSpacing/>
         <w:rPr>
@@ -1348,7 +1349,7 @@
     </w:p>
     <w:p>
       <w:pPr>
-        <w:pStyle w:val="normal0"/>
+        <w:pStyle w:val="Normal1"/>
         <w:spacing w:after="200"/>
         <w:contextualSpacing/>
         <w:rPr>
@@ -1373,7 +1374,7 @@
     </w:p>
     <w:p>
       <w:pPr>
-        <w:pStyle w:val="normal0"/>
+        <w:pStyle w:val="Normal1"/>
         <w:spacing w:after="200"/>
         <w:contextualSpacing/>
         <w:rPr>
@@ -1384,7 +1385,7 @@
     </w:p>
     <w:p>
       <w:pPr>
-        <w:pStyle w:val="normal0"/>
+        <w:pStyle w:val="Normal1"/>
         <w:spacing w:after="200"/>
         <w:contextualSpacing/>
         <w:rPr>
@@ -1402,7 +1403,7 @@
     </w:p>
     <w:p>
       <w:pPr>
-        <w:pStyle w:val="normal0"/>
+        <w:pStyle w:val="Normal1"/>
         <w:numPr>
           <w:ilvl w:val="0"/>
           <w:numId w:val="21"/>
@@ -1424,7 +1425,7 @@
     </w:p>
     <w:p>
       <w:pPr>
-        <w:pStyle w:val="normal0"/>
+        <w:pStyle w:val="Normal1"/>
         <w:numPr>
           <w:ilvl w:val="0"/>
           <w:numId w:val="21"/>
@@ -1446,7 +1447,7 @@
     </w:p>
     <w:p>
       <w:pPr>
-        <w:pStyle w:val="normal0"/>
+        <w:pStyle w:val="Normal1"/>
         <w:numPr>
           <w:ilvl w:val="0"/>
           <w:numId w:val="21"/>
@@ -1468,7 +1469,7 @@
     </w:p>
     <w:p>
       <w:pPr>
-        <w:pStyle w:val="normal0"/>
+        <w:pStyle w:val="Normal1"/>
         <w:spacing w:after="200"/>
         <w:contextualSpacing/>
         <w:rPr>
@@ -1479,7 +1480,7 @@
     </w:p>
     <w:p>
       <w:pPr>
-        <w:pStyle w:val="normal0"/>
+        <w:pStyle w:val="Normal1"/>
         <w:spacing w:after="200"/>
         <w:contextualSpacing/>
         <w:rPr>
@@ -1538,7 +1539,10 @@
     </w:p>
     <w:p>
       <w:r>
-        <w:t xml:space="preserve">Има възможност и ръчно </w:t>
+        <w:t>Има възможност за</w:t>
+      </w:r>
+      <w:r>
+        <w:t xml:space="preserve"> ръчно </w:t>
       </w:r>
       <w:r>
         <w:t>премества</w:t>
@@ -1572,7 +1576,16 @@
     </w:p>
     <w:p>
       <w:r>
-        <w:t>Това е причината да решим, че би било хубаво ако графът изглежда добре. Под добре изглеждащ граф ние дефинираме – минимално пресичащи се ребра.</w:t>
+        <w:t>Това е причината да решим, че би било хубаво ако графът изглежда добре. Под добре изглеждащ граф ние дефинираме – минимално пресичащи се ребра</w:t>
+      </w:r>
+      <w:r>
+        <w:t>, нодове и възприемчиво разстояние между съседните върхове</w:t>
+      </w:r>
+      <w:r>
+        <w:t>.</w:t>
+      </w:r>
+      <w:r>
+        <w:t xml:space="preserve"> </w:t>
       </w:r>
     </w:p>
     <w:p/>
@@ -1594,7 +1607,20 @@
     <w:p/>
     <w:p>
       <w:r>
-        <w:t>Решихме да използваме генетичен алгоритъм……</w:t>
+        <w:t>Решението, с което ние подходихме е да приложим генетичен алгоритъм с някой модификации. Най-напред започнахме с оптимизиране на броя на пресичанията между ребрата на графа, но това не доведе до много добри резултати тъй като имаше проблеми с пресичането на ребра и върхове. За да решим този проблем приложихме оптимизация и върху това да се минизира броя на пресичанията между върховете и ребрата. Но освен това имаше и още нещо, с което трябваше да се справим – пресичането между самите върхове (върховете са кръгове).</w:t>
+      </w:r>
+    </w:p>
+    <w:p>
+      <w:r>
+        <w:t>Една от мофидикациите, които приложихме бе да използваме мутацията като момент за подобряване на графа, а не просто рандомизиране на позициите и и вкарване на нови гени.</w:t>
+      </w:r>
+      <w:r>
+        <w:t xml:space="preserve"> Подобряването на графа се крие в това че при мутация ние проверяваме кои върхове са „проблемни“ и на базата на това ние знаем кои върхове би било най-подходящо да разместим.</w:t>
+      </w:r>
+    </w:p>
+    <w:p>
+      <w:r>
+        <w:t>Интересен момент е и генерирането на деца от 2-ма произволни родители. В началото, когато генерираме популацията създаваме много наброй графи с различни позиции за техните върхове. При генериране на децата се взимат позиции на върхове от 2-та родителски графа и тези позиции биват използвани за други върхове от дъщерния граф. Така едновременно взимаме „гени“ от родителите и променяме детето, но и вкарваме разновидности.</w:t>
       </w:r>
     </w:p>
     <w:p>
@@ -1636,6 +1662,27 @@
         <w:t>Бъдещи идеи за развитие</w:t>
       </w:r>
       <w:bookmarkEnd w:id="15"/>
+    </w:p>
+    <w:p>
+      <w:r>
+        <w:t>Търсене на мост в граф и разделяне на подграфи.</w:t>
+      </w:r>
+    </w:p>
+    <w:p/>
+    <w:p/>
+    <w:p>
+      <w:r>
+        <w:t>Търсене на най-дълъг път в граф.</w:t>
+      </w:r>
+    </w:p>
+    <w:p/>
+    <w:p/>
+    <w:p>
+      <w:r>
+        <w:t>БФС</w:t>
+      </w:r>
+      <w:bookmarkStart w:id="16" w:name="_GoBack"/>
+      <w:bookmarkEnd w:id="16"/>
     </w:p>
     <w:sectPr>
       <w:footerReference w:type="default" r:id="rId9"/>
@@ -1649,7 +1696,7 @@
 </file>
 
 <file path=word/endnotes.xml><?xml version="1.0" encoding="utf-8"?>
-<w:endnotes xmlns:ve="http://schemas.openxmlformats.org/markup-compatibility/2006" xmlns:o="urn:schemas-microsoft-com:office:office" xmlns:r="http://schemas.openxmlformats.org/officeDocument/2006/relationships" xmlns:m="http://schemas.openxmlformats.org/officeDocument/2006/math" xmlns:v="urn:schemas-microsoft-com:vml" xmlns:wp="http://schemas.openxmlformats.org/drawingml/2006/wordprocessingDrawing" xmlns:w10="urn:schemas-microsoft-com:office:word" xmlns:w="http://schemas.openxmlformats.org/wordprocessingml/2006/main" xmlns:wne="http://schemas.microsoft.com/office/word/2006/wordml">
+<w:endnotes xmlns:wpc="http://schemas.microsoft.com/office/word/2010/wordprocessingCanvas" xmlns:mc="http://schemas.openxmlformats.org/markup-compatibility/2006" xmlns:o="urn:schemas-microsoft-com:office:office" xmlns:r="http://schemas.openxmlformats.org/officeDocument/2006/relationships" xmlns:m="http://schemas.openxmlformats.org/officeDocument/2006/math" xmlns:v="urn:schemas-microsoft-com:vml" xmlns:wp14="http://schemas.microsoft.com/office/word/2010/wordprocessingDrawing" xmlns:wp="http://schemas.openxmlformats.org/drawingml/2006/wordprocessingDrawing" xmlns:w10="urn:schemas-microsoft-com:office:word" xmlns:w="http://schemas.openxmlformats.org/wordprocessingml/2006/main" xmlns:w14="http://schemas.microsoft.com/office/word/2010/wordml" xmlns:w15="http://schemas.microsoft.com/office/word/2012/wordml" xmlns:wpg="http://schemas.microsoft.com/office/word/2010/wordprocessingGroup" xmlns:wpi="http://schemas.microsoft.com/office/word/2010/wordprocessingInk" xmlns:wne="http://schemas.microsoft.com/office/word/2006/wordml" xmlns:wps="http://schemas.microsoft.com/office/word/2010/wordprocessingShape" mc:Ignorable="w14 w15 wp14">
   <w:endnote w:type="separator" w:id="-1">
     <w:p>
       <w:pPr>
@@ -1674,7 +1721,7 @@
 </file>
 
 <file path=word/footer1.xml><?xml version="1.0" encoding="utf-8"?>
-<w:ftr xmlns:ve="http://schemas.openxmlformats.org/markup-compatibility/2006" xmlns:o="urn:schemas-microsoft-com:office:office" xmlns:r="http://schemas.openxmlformats.org/officeDocument/2006/relationships" xmlns:m="http://schemas.openxmlformats.org/officeDocument/2006/math" xmlns:v="urn:schemas-microsoft-com:vml" xmlns:wp="http://schemas.openxmlformats.org/drawingml/2006/wordprocessingDrawing" xmlns:w10="urn:schemas-microsoft-com:office:word" xmlns:w="http://schemas.openxmlformats.org/wordprocessingml/2006/main" xmlns:wne="http://schemas.microsoft.com/office/word/2006/wordml">
+<w:ftr xmlns:wpc="http://schemas.microsoft.com/office/word/2010/wordprocessingCanvas" xmlns:mc="http://schemas.openxmlformats.org/markup-compatibility/2006" xmlns:o="urn:schemas-microsoft-com:office:office" xmlns:r="http://schemas.openxmlformats.org/officeDocument/2006/relationships" xmlns:m="http://schemas.openxmlformats.org/officeDocument/2006/math" xmlns:v="urn:schemas-microsoft-com:vml" xmlns:wp14="http://schemas.microsoft.com/office/word/2010/wordprocessingDrawing" xmlns:wp="http://schemas.openxmlformats.org/drawingml/2006/wordprocessingDrawing" xmlns:w10="urn:schemas-microsoft-com:office:word" xmlns:w="http://schemas.openxmlformats.org/wordprocessingml/2006/main" xmlns:w14="http://schemas.microsoft.com/office/word/2010/wordml" xmlns:w15="http://schemas.microsoft.com/office/word/2012/wordml" xmlns:wpg="http://schemas.microsoft.com/office/word/2010/wordprocessingGroup" xmlns:wpi="http://schemas.microsoft.com/office/word/2010/wordprocessingInk" xmlns:wne="http://schemas.microsoft.com/office/word/2006/wordml" xmlns:wps="http://schemas.microsoft.com/office/word/2010/wordprocessingShape" mc:Ignorable="w14 w15 wp14">
   <w:sdt>
     <w:sdtPr>
       <w:id w:val="2129472"/>
@@ -1683,20 +1730,34 @@
         <w:docPartUnique/>
       </w:docPartObj>
     </w:sdtPr>
+    <w:sdtEndPr/>
     <w:sdtContent>
       <w:p>
         <w:pPr>
           <w:pStyle w:val="Footer"/>
           <w:jc w:val="center"/>
         </w:pPr>
-        <w:fldSimple w:instr=" PAGE   \* MERGEFORMAT ">
-          <w:r>
-            <w:rPr>
-              <w:noProof/>
-            </w:rPr>
-            <w:t>3</w:t>
-          </w:r>
-        </w:fldSimple>
+        <w:r>
+          <w:fldChar w:fldCharType="begin"/>
+        </w:r>
+        <w:r>
+          <w:instrText xml:space="preserve"> PAGE   \* MERGEFORMAT </w:instrText>
+        </w:r>
+        <w:r>
+          <w:fldChar w:fldCharType="separate"/>
+        </w:r>
+        <w:r>
+          <w:rPr>
+            <w:noProof/>
+          </w:rPr>
+          <w:t>4</w:t>
+        </w:r>
+        <w:r>
+          <w:rPr>
+            <w:noProof/>
+          </w:rPr>
+          <w:fldChar w:fldCharType="end"/>
+        </w:r>
       </w:p>
     </w:sdtContent>
   </w:sdt>
@@ -1709,7 +1770,7 @@
 </file>
 
 <file path=word/footnotes.xml><?xml version="1.0" encoding="utf-8"?>
-<w:footnotes xmlns:ve="http://schemas.openxmlformats.org/markup-compatibility/2006" xmlns:o="urn:schemas-microsoft-com:office:office" xmlns:r="http://schemas.openxmlformats.org/officeDocument/2006/relationships" xmlns:m="http://schemas.openxmlformats.org/officeDocument/2006/math" xmlns:v="urn:schemas-microsoft-com:vml" xmlns:wp="http://schemas.openxmlformats.org/drawingml/2006/wordprocessingDrawing" xmlns:w10="urn:schemas-microsoft-com:office:word" xmlns:w="http://schemas.openxmlformats.org/wordprocessingml/2006/main" xmlns:wne="http://schemas.microsoft.com/office/word/2006/wordml">
+<w:footnotes xmlns:wpc="http://schemas.microsoft.com/office/word/2010/wordprocessingCanvas" xmlns:mc="http://schemas.openxmlformats.org/markup-compatibility/2006" xmlns:o="urn:schemas-microsoft-com:office:office" xmlns:r="http://schemas.openxmlformats.org/officeDocument/2006/relationships" xmlns:m="http://schemas.openxmlformats.org/officeDocument/2006/math" xmlns:v="urn:schemas-microsoft-com:vml" xmlns:wp14="http://schemas.microsoft.com/office/word/2010/wordprocessingDrawing" xmlns:wp="http://schemas.openxmlformats.org/drawingml/2006/wordprocessingDrawing" xmlns:w10="urn:schemas-microsoft-com:office:word" xmlns:w="http://schemas.openxmlformats.org/wordprocessingml/2006/main" xmlns:w14="http://schemas.microsoft.com/office/word/2010/wordml" xmlns:w15="http://schemas.microsoft.com/office/word/2012/wordml" xmlns:wpg="http://schemas.microsoft.com/office/word/2010/wordprocessingGroup" xmlns:wpi="http://schemas.microsoft.com/office/word/2010/wordprocessingInk" xmlns:wne="http://schemas.microsoft.com/office/word/2006/wordml" xmlns:wps="http://schemas.microsoft.com/office/word/2010/wordprocessingShape" mc:Ignorable="w14 w15 wp14">
   <w:footnote w:type="separator" w:id="-1">
     <w:p>
       <w:pPr>
@@ -1734,8 +1795,8 @@
 </file>
 
 <file path=word/numbering.xml><?xml version="1.0" encoding="utf-8"?>
-<w:numbering xmlns:ve="http://schemas.openxmlformats.org/markup-compatibility/2006" xmlns:o="urn:schemas-microsoft-com:office:office" xmlns:r="http://schemas.openxmlformats.org/officeDocument/2006/relationships" xmlns:m="http://schemas.openxmlformats.org/officeDocument/2006/math" xmlns:v="urn:schemas-microsoft-com:vml" xmlns:wp="http://schemas.openxmlformats.org/drawingml/2006/wordprocessingDrawing" xmlns:w10="urn:schemas-microsoft-com:office:word" xmlns:w="http://schemas.openxmlformats.org/wordprocessingml/2006/main" xmlns:wne="http://schemas.microsoft.com/office/word/2006/wordml">
-  <w:abstractNum w:abstractNumId="0">
+<w:numbering xmlns:wpc="http://schemas.microsoft.com/office/word/2010/wordprocessingCanvas" xmlns:mc="http://schemas.openxmlformats.org/markup-compatibility/2006" xmlns:o="urn:schemas-microsoft-com:office:office" xmlns:r="http://schemas.openxmlformats.org/officeDocument/2006/relationships" xmlns:m="http://schemas.openxmlformats.org/officeDocument/2006/math" xmlns:v="urn:schemas-microsoft-com:vml" xmlns:wp14="http://schemas.microsoft.com/office/word/2010/wordprocessingDrawing" xmlns:wp="http://schemas.openxmlformats.org/drawingml/2006/wordprocessingDrawing" xmlns:w10="urn:schemas-microsoft-com:office:word" xmlns:w="http://schemas.openxmlformats.org/wordprocessingml/2006/main" xmlns:w14="http://schemas.microsoft.com/office/word/2010/wordml" xmlns:w15="http://schemas.microsoft.com/office/word/2012/wordml" xmlns:wpg="http://schemas.microsoft.com/office/word/2010/wordprocessingGroup" xmlns:wpi="http://schemas.microsoft.com/office/word/2010/wordprocessingInk" xmlns:wne="http://schemas.microsoft.com/office/word/2006/wordml" xmlns:wps="http://schemas.microsoft.com/office/word/2010/wordprocessingShape" mc:Ignorable="w14 w15 wp14">
+  <w:abstractNum w:abstractNumId="0" w15:restartNumberingAfterBreak="0">
     <w:nsid w:val="06BB7476"/>
     <w:multiLevelType w:val="multilevel"/>
     <w:tmpl w:val="0402001F"/>
@@ -1821,7 +1882,7 @@
       </w:pPr>
     </w:lvl>
   </w:abstractNum>
-  <w:abstractNum w:abstractNumId="1">
+  <w:abstractNum w:abstractNumId="1" w15:restartNumberingAfterBreak="0">
     <w:nsid w:val="08722B99"/>
     <w:multiLevelType w:val="multilevel"/>
     <w:tmpl w:val="99E43E80"/>
@@ -1934,7 +1995,7 @@
       </w:rPr>
     </w:lvl>
   </w:abstractNum>
-  <w:abstractNum w:abstractNumId="2">
+  <w:abstractNum w:abstractNumId="2" w15:restartNumberingAfterBreak="0">
     <w:nsid w:val="0BB8535B"/>
     <w:multiLevelType w:val="multilevel"/>
     <w:tmpl w:val="FF90BC24"/>
@@ -2047,7 +2108,7 @@
       </w:rPr>
     </w:lvl>
   </w:abstractNum>
-  <w:abstractNum w:abstractNumId="3">
+  <w:abstractNum w:abstractNumId="3" w15:restartNumberingAfterBreak="0">
     <w:nsid w:val="14622421"/>
     <w:multiLevelType w:val="multilevel"/>
     <w:tmpl w:val="8B24892E"/>
@@ -2160,7 +2221,7 @@
       </w:rPr>
     </w:lvl>
   </w:abstractNum>
-  <w:abstractNum w:abstractNumId="4">
+  <w:abstractNum w:abstractNumId="4" w15:restartNumberingAfterBreak="0">
     <w:nsid w:val="1AC364AF"/>
     <w:multiLevelType w:val="multilevel"/>
     <w:tmpl w:val="C7FA34FC"/>
@@ -2282,7 +2343,7 @@
       </w:rPr>
     </w:lvl>
   </w:abstractNum>
-  <w:abstractNum w:abstractNumId="5">
+  <w:abstractNum w:abstractNumId="5" w15:restartNumberingAfterBreak="0">
     <w:nsid w:val="1F301AC5"/>
     <w:multiLevelType w:val="multilevel"/>
     <w:tmpl w:val="747AD4BA"/>
@@ -2395,7 +2456,7 @@
       </w:rPr>
     </w:lvl>
   </w:abstractNum>
-  <w:abstractNum w:abstractNumId="6">
+  <w:abstractNum w:abstractNumId="6" w15:restartNumberingAfterBreak="0">
     <w:nsid w:val="20C43013"/>
     <w:multiLevelType w:val="multilevel"/>
     <w:tmpl w:val="0409001F"/>
@@ -2481,7 +2542,7 @@
       </w:pPr>
     </w:lvl>
   </w:abstractNum>
-  <w:abstractNum w:abstractNumId="7">
+  <w:abstractNum w:abstractNumId="7" w15:restartNumberingAfterBreak="0">
     <w:nsid w:val="22135F0A"/>
     <w:multiLevelType w:val="hybridMultilevel"/>
     <w:tmpl w:val="83049FE6"/>
@@ -2594,7 +2655,7 @@
       </w:rPr>
     </w:lvl>
   </w:abstractNum>
-  <w:abstractNum w:abstractNumId="8">
+  <w:abstractNum w:abstractNumId="8" w15:restartNumberingAfterBreak="0">
     <w:nsid w:val="27397D3B"/>
     <w:multiLevelType w:val="multilevel"/>
     <w:tmpl w:val="99E43E80"/>
@@ -2707,7 +2768,7 @@
       </w:rPr>
     </w:lvl>
   </w:abstractNum>
-  <w:abstractNum w:abstractNumId="9">
+  <w:abstractNum w:abstractNumId="9" w15:restartNumberingAfterBreak="0">
     <w:nsid w:val="2CBE234F"/>
     <w:multiLevelType w:val="multilevel"/>
     <w:tmpl w:val="B262E692"/>
@@ -2820,7 +2881,7 @@
       </w:rPr>
     </w:lvl>
   </w:abstractNum>
-  <w:abstractNum w:abstractNumId="10">
+  <w:abstractNum w:abstractNumId="10" w15:restartNumberingAfterBreak="0">
     <w:nsid w:val="2CE45E23"/>
     <w:multiLevelType w:val="multilevel"/>
     <w:tmpl w:val="82125674"/>
@@ -2933,7 +2994,7 @@
       </w:rPr>
     </w:lvl>
   </w:abstractNum>
-  <w:abstractNum w:abstractNumId="11">
+  <w:abstractNum w:abstractNumId="11" w15:restartNumberingAfterBreak="0">
     <w:nsid w:val="2F29650F"/>
     <w:multiLevelType w:val="multilevel"/>
     <w:tmpl w:val="72CC573A"/>
@@ -3019,7 +3080,7 @@
       </w:pPr>
     </w:lvl>
   </w:abstractNum>
-  <w:abstractNum w:abstractNumId="12">
+  <w:abstractNum w:abstractNumId="12" w15:restartNumberingAfterBreak="0">
     <w:nsid w:val="382F2C5C"/>
     <w:multiLevelType w:val="multilevel"/>
     <w:tmpl w:val="99E43E80"/>
@@ -3132,7 +3193,7 @@
       </w:rPr>
     </w:lvl>
   </w:abstractNum>
-  <w:abstractNum w:abstractNumId="13">
+  <w:abstractNum w:abstractNumId="13" w15:restartNumberingAfterBreak="0">
     <w:nsid w:val="41BD3A9F"/>
     <w:multiLevelType w:val="multilevel"/>
     <w:tmpl w:val="F95C0B1C"/>
@@ -3222,7 +3283,7 @@
       </w:pPr>
     </w:lvl>
   </w:abstractNum>
-  <w:abstractNum w:abstractNumId="14">
+  <w:abstractNum w:abstractNumId="14" w15:restartNumberingAfterBreak="0">
     <w:nsid w:val="58433DC3"/>
     <w:multiLevelType w:val="hybridMultilevel"/>
     <w:tmpl w:val="48CAFABA"/>
@@ -3335,7 +3396,7 @@
       </w:rPr>
     </w:lvl>
   </w:abstractNum>
-  <w:abstractNum w:abstractNumId="15">
+  <w:abstractNum w:abstractNumId="15" w15:restartNumberingAfterBreak="0">
     <w:nsid w:val="66116A5C"/>
     <w:multiLevelType w:val="multilevel"/>
     <w:tmpl w:val="99E43E80"/>
@@ -3448,7 +3509,7 @@
       </w:rPr>
     </w:lvl>
   </w:abstractNum>
-  <w:abstractNum w:abstractNumId="16">
+  <w:abstractNum w:abstractNumId="16" w15:restartNumberingAfterBreak="0">
     <w:nsid w:val="6B102389"/>
     <w:multiLevelType w:val="multilevel"/>
     <w:tmpl w:val="0409001F"/>
@@ -3534,7 +3595,7 @@
       </w:pPr>
     </w:lvl>
   </w:abstractNum>
-  <w:abstractNum w:abstractNumId="17">
+  <w:abstractNum w:abstractNumId="17" w15:restartNumberingAfterBreak="0">
     <w:nsid w:val="6D3130C9"/>
     <w:multiLevelType w:val="multilevel"/>
     <w:tmpl w:val="0409001F"/>
@@ -3620,7 +3681,7 @@
       </w:pPr>
     </w:lvl>
   </w:abstractNum>
-  <w:abstractNum w:abstractNumId="18">
+  <w:abstractNum w:abstractNumId="18" w15:restartNumberingAfterBreak="0">
     <w:nsid w:val="70972A71"/>
     <w:multiLevelType w:val="multilevel"/>
     <w:tmpl w:val="0409001F"/>
@@ -3706,7 +3767,7 @@
       </w:pPr>
     </w:lvl>
   </w:abstractNum>
-  <w:abstractNum w:abstractNumId="19">
+  <w:abstractNum w:abstractNumId="19" w15:restartNumberingAfterBreak="0">
     <w:nsid w:val="74233D56"/>
     <w:multiLevelType w:val="multilevel"/>
     <w:tmpl w:val="99E43E80"/>
@@ -3819,7 +3880,7 @@
       </w:rPr>
     </w:lvl>
   </w:abstractNum>
-  <w:abstractNum w:abstractNumId="20">
+  <w:abstractNum w:abstractNumId="20" w15:restartNumberingAfterBreak="0">
     <w:nsid w:val="7A0015F4"/>
     <w:multiLevelType w:val="multilevel"/>
     <w:tmpl w:val="0409001F"/>
@@ -4135,7 +4196,7 @@
 </file>
 
 <file path=word/styles.xml><?xml version="1.0" encoding="utf-8"?>
-<w:styles xmlns:r="http://schemas.openxmlformats.org/officeDocument/2006/relationships" xmlns:w="http://schemas.openxmlformats.org/wordprocessingml/2006/main">
+<w:styles xmlns:mc="http://schemas.openxmlformats.org/markup-compatibility/2006" xmlns:r="http://schemas.openxmlformats.org/officeDocument/2006/relationships" xmlns:w="http://schemas.openxmlformats.org/wordprocessingml/2006/main" xmlns:w14="http://schemas.microsoft.com/office/word/2010/wordml" xmlns:w15="http://schemas.microsoft.com/office/word/2012/wordml" mc:Ignorable="w14 w15">
   <w:docDefaults>
     <w:rPrDefault>
       <w:rPr>
@@ -4151,144 +4212,378 @@
       </w:pPr>
     </w:pPrDefault>
   </w:docDefaults>
-  <w:latentStyles w:defLockedState="0" w:defUIPriority="99" w:defSemiHidden="1" w:defUnhideWhenUsed="1" w:defQFormat="0" w:count="267">
-    <w:lsdException w:name="Normal" w:semiHidden="0" w:uiPriority="0" w:unhideWhenUsed="0" w:qFormat="1"/>
-    <w:lsdException w:name="heading 1" w:semiHidden="0" w:uiPriority="9" w:unhideWhenUsed="0" w:qFormat="1"/>
-    <w:lsdException w:name="heading 2" w:uiPriority="0" w:qFormat="1"/>
-    <w:lsdException w:name="heading 3" w:uiPriority="9" w:qFormat="1"/>
-    <w:lsdException w:name="heading 4" w:uiPriority="9" w:qFormat="1"/>
-    <w:lsdException w:name="heading 5" w:uiPriority="9" w:qFormat="1"/>
-    <w:lsdException w:name="heading 6" w:uiPriority="9" w:qFormat="1"/>
-    <w:lsdException w:name="heading 7" w:uiPriority="9" w:qFormat="1"/>
-    <w:lsdException w:name="heading 8" w:uiPriority="9" w:qFormat="1"/>
-    <w:lsdException w:name="heading 9" w:uiPriority="9" w:qFormat="1"/>
-    <w:lsdException w:name="toc 1" w:uiPriority="39"/>
-    <w:lsdException w:name="toc 2" w:uiPriority="39"/>
-    <w:lsdException w:name="toc 3" w:uiPriority="39"/>
-    <w:lsdException w:name="toc 4" w:uiPriority="39"/>
-    <w:lsdException w:name="toc 5" w:uiPriority="39"/>
-    <w:lsdException w:name="toc 6" w:uiPriority="39"/>
-    <w:lsdException w:name="toc 7" w:uiPriority="39"/>
-    <w:lsdException w:name="toc 8" w:uiPriority="39"/>
-    <w:lsdException w:name="toc 9" w:uiPriority="39"/>
-    <w:lsdException w:name="caption" w:uiPriority="35" w:qFormat="1"/>
-    <w:lsdException w:name="Title" w:semiHidden="0" w:uiPriority="0" w:unhideWhenUsed="0" w:qFormat="1"/>
-    <w:lsdException w:name="Default Paragraph Font" w:uiPriority="1"/>
-    <w:lsdException w:name="Subtitle" w:semiHidden="0" w:uiPriority="11" w:unhideWhenUsed="0" w:qFormat="1"/>
-    <w:lsdException w:name="Strong" w:semiHidden="0" w:uiPriority="22" w:unhideWhenUsed="0" w:qFormat="1"/>
-    <w:lsdException w:name="Emphasis" w:semiHidden="0" w:uiPriority="20" w:unhideWhenUsed="0" w:qFormat="1"/>
-    <w:lsdException w:name="Table Grid" w:semiHidden="0" w:uiPriority="1" w:unhideWhenUsed="0"/>
-    <w:lsdException w:name="Placeholder Text" w:unhideWhenUsed="0"/>
-    <w:lsdException w:name="No Spacing" w:semiHidden="0" w:unhideWhenUsed="0" w:qFormat="1"/>
-    <w:lsdException w:name="Light Shading" w:semiHidden="0" w:uiPriority="60" w:unhideWhenUsed="0"/>
-    <w:lsdException w:name="Light List" w:semiHidden="0" w:uiPriority="61" w:unhideWhenUsed="0"/>
-    <w:lsdException w:name="Light Grid" w:semiHidden="0" w:uiPriority="62" w:unhideWhenUsed="0"/>
-    <w:lsdException w:name="Medium Shading 1" w:semiHidden="0" w:uiPriority="63" w:unhideWhenUsed="0"/>
-    <w:lsdException w:name="Medium Shading 2" w:semiHidden="0" w:uiPriority="64" w:unhideWhenUsed="0"/>
-    <w:lsdException w:name="Medium List 1" w:semiHidden="0" w:uiPriority="65" w:unhideWhenUsed="0"/>
-    <w:lsdException w:name="Medium List 2" w:semiHidden="0" w:uiPriority="66" w:unhideWhenUsed="0"/>
-    <w:lsdException w:name="Medium Grid 1" w:semiHidden="0" w:uiPriority="67" w:unhideWhenUsed="0"/>
-    <w:lsdException w:name="Medium Grid 2" w:semiHidden="0" w:uiPriority="68" w:unhideWhenUsed="0"/>
-    <w:lsdException w:name="Medium Grid 3" w:semiHidden="0" w:uiPriority="69" w:unhideWhenUsed="0"/>
-    <w:lsdException w:name="Dark List" w:semiHidden="0" w:uiPriority="70" w:unhideWhenUsed="0"/>
-    <w:lsdException w:name="Colorful Shading" w:semiHidden="0" w:uiPriority="71" w:unhideWhenUsed="0"/>
-    <w:lsdException w:name="Colorful List" w:semiHidden="0" w:uiPriority="72" w:unhideWhenUsed="0"/>
-    <w:lsdException w:name="Colorful Grid" w:semiHidden="0" w:uiPriority="73" w:unhideWhenUsed="0"/>
-    <w:lsdException w:name="Light Shading Accent 1" w:semiHidden="0" w:uiPriority="60" w:unhideWhenUsed="0"/>
-    <w:lsdException w:name="Light List Accent 1" w:semiHidden="0" w:uiPriority="61" w:unhideWhenUsed="0"/>
-    <w:lsdException w:name="Light Grid Accent 1" w:semiHidden="0" w:uiPriority="62" w:unhideWhenUsed="0"/>
-    <w:lsdException w:name="Medium Shading 1 Accent 1" w:semiHidden="0" w:uiPriority="63" w:unhideWhenUsed="0"/>
-    <w:lsdException w:name="Medium Shading 2 Accent 1" w:semiHidden="0" w:uiPriority="64" w:unhideWhenUsed="0"/>
-    <w:lsdException w:name="Medium List 1 Accent 1" w:semiHidden="0" w:uiPriority="65" w:unhideWhenUsed="0"/>
-    <w:lsdException w:name="Revision" w:unhideWhenUsed="0"/>
-    <w:lsdException w:name="List Paragraph" w:semiHidden="0" w:uiPriority="34" w:unhideWhenUsed="0" w:qFormat="1"/>
-    <w:lsdException w:name="Quote" w:semiHidden="0" w:uiPriority="29" w:unhideWhenUsed="0" w:qFormat="1"/>
-    <w:lsdException w:name="Intense Quote" w:semiHidden="0" w:uiPriority="30" w:unhideWhenUsed="0" w:qFormat="1"/>
-    <w:lsdException w:name="Medium List 2 Accent 1" w:semiHidden="0" w:uiPriority="66" w:unhideWhenUsed="0"/>
-    <w:lsdException w:name="Medium Grid 1 Accent 1" w:semiHidden="0" w:uiPriority="67" w:unhideWhenUsed="0"/>
-    <w:lsdException w:name="Medium Grid 2 Accent 1" w:semiHidden="0" w:uiPriority="68" w:unhideWhenUsed="0"/>
-    <w:lsdException w:name="Medium Grid 3 Accent 1" w:semiHidden="0" w:uiPriority="69" w:unhideWhenUsed="0"/>
-    <w:lsdException w:name="Dark List Accent 1" w:semiHidden="0" w:uiPriority="70" w:unhideWhenUsed="0"/>
-    <w:lsdException w:name="Colorful Shading Accent 1" w:semiHidden="0" w:uiPriority="71" w:unhideWhenUsed="0"/>
-    <w:lsdException w:name="Colorful List Accent 1" w:semiHidden="0" w:uiPriority="72" w:unhideWhenUsed="0"/>
-    <w:lsdException w:name="Colorful Grid Accent 1" w:semiHidden="0" w:uiPriority="73" w:unhideWhenUsed="0"/>
-    <w:lsdException w:name="Light Shading Accent 2" w:semiHidden="0" w:uiPriority="60" w:unhideWhenUsed="0"/>
-    <w:lsdException w:name="Light List Accent 2" w:semiHidden="0" w:uiPriority="61" w:unhideWhenUsed="0"/>
-    <w:lsdException w:name="Light Grid Accent 2" w:semiHidden="0" w:uiPriority="62" w:unhideWhenUsed="0"/>
-    <w:lsdException w:name="Medium Shading 1 Accent 2" w:semiHidden="0" w:uiPriority="63" w:unhideWhenUsed="0"/>
-    <w:lsdException w:name="Medium Shading 2 Accent 2" w:semiHidden="0" w:uiPriority="64" w:unhideWhenUsed="0"/>
-    <w:lsdException w:name="Medium List 1 Accent 2" w:semiHidden="0" w:uiPriority="65" w:unhideWhenUsed="0"/>
-    <w:lsdException w:name="Medium List 2 Accent 2" w:semiHidden="0" w:uiPriority="66" w:unhideWhenUsed="0"/>
-    <w:lsdException w:name="Medium Grid 1 Accent 2" w:semiHidden="0" w:uiPriority="67" w:unhideWhenUsed="0"/>
-    <w:lsdException w:name="Medium Grid 2 Accent 2" w:semiHidden="0" w:uiPriority="68" w:unhideWhenUsed="0"/>
-    <w:lsdException w:name="Medium Grid 3 Accent 2" w:semiHidden="0" w:uiPriority="69" w:unhideWhenUsed="0"/>
-    <w:lsdException w:name="Dark List Accent 2" w:semiHidden="0" w:uiPriority="70" w:unhideWhenUsed="0"/>
-    <w:lsdException w:name="Colorful Shading Accent 2" w:semiHidden="0" w:uiPriority="71" w:unhideWhenUsed="0"/>
-    <w:lsdException w:name="Colorful List Accent 2" w:semiHidden="0" w:uiPriority="72" w:unhideWhenUsed="0"/>
-    <w:lsdException w:name="Colorful Grid Accent 2" w:semiHidden="0" w:uiPriority="73" w:unhideWhenUsed="0"/>
-    <w:lsdException w:name="Light Shading Accent 3" w:semiHidden="0" w:uiPriority="60" w:unhideWhenUsed="0"/>
-    <w:lsdException w:name="Light List Accent 3" w:semiHidden="0" w:uiPriority="61" w:unhideWhenUsed="0"/>
-    <w:lsdException w:name="Light Grid Accent 3" w:semiHidden="0" w:uiPriority="62" w:unhideWhenUsed="0"/>
-    <w:lsdException w:name="Medium Shading 1 Accent 3" w:semiHidden="0" w:uiPriority="63" w:unhideWhenUsed="0"/>
-    <w:lsdException w:name="Medium Shading 2 Accent 3" w:semiHidden="0" w:uiPriority="64" w:unhideWhenUsed="0"/>
-    <w:lsdException w:name="Medium List 1 Accent 3" w:semiHidden="0" w:uiPriority="65" w:unhideWhenUsed="0"/>
-    <w:lsdException w:name="Medium List 2 Accent 3" w:semiHidden="0" w:uiPriority="66" w:unhideWhenUsed="0"/>
-    <w:lsdException w:name="Medium Grid 1 Accent 3" w:semiHidden="0" w:uiPriority="67" w:unhideWhenUsed="0"/>
-    <w:lsdException w:name="Medium Grid 2 Accent 3" w:semiHidden="0" w:uiPriority="68" w:unhideWhenUsed="0"/>
-    <w:lsdException w:name="Medium Grid 3 Accent 3" w:semiHidden="0" w:uiPriority="69" w:unhideWhenUsed="0"/>
-    <w:lsdException w:name="Dark List Accent 3" w:semiHidden="0" w:uiPriority="70" w:unhideWhenUsed="0"/>
-    <w:lsdException w:name="Colorful Shading Accent 3" w:semiHidden="0" w:uiPriority="71" w:unhideWhenUsed="0"/>
-    <w:lsdException w:name="Colorful List Accent 3" w:semiHidden="0" w:uiPriority="72" w:unhideWhenUsed="0"/>
-    <w:lsdException w:name="Colorful Grid Accent 3" w:semiHidden="0" w:uiPriority="73" w:unhideWhenUsed="0"/>
-    <w:lsdException w:name="Light Shading Accent 4" w:semiHidden="0" w:uiPriority="60" w:unhideWhenUsed="0"/>
-    <w:lsdException w:name="Light List Accent 4" w:semiHidden="0" w:uiPriority="61" w:unhideWhenUsed="0"/>
-    <w:lsdException w:name="Light Grid Accent 4" w:semiHidden="0" w:uiPriority="62" w:unhideWhenUsed="0"/>
-    <w:lsdException w:name="Medium Shading 1 Accent 4" w:semiHidden="0" w:uiPriority="63" w:unhideWhenUsed="0"/>
-    <w:lsdException w:name="Medium Shading 2 Accent 4" w:semiHidden="0" w:uiPriority="64" w:unhideWhenUsed="0"/>
-    <w:lsdException w:name="Medium List 1 Accent 4" w:semiHidden="0" w:uiPriority="65" w:unhideWhenUsed="0"/>
-    <w:lsdException w:name="Medium List 2 Accent 4" w:semiHidden="0" w:uiPriority="66" w:unhideWhenUsed="0"/>
-    <w:lsdException w:name="Medium Grid 1 Accent 4" w:semiHidden="0" w:uiPriority="67" w:unhideWhenUsed="0"/>
-    <w:lsdException w:name="Medium Grid 2 Accent 4" w:semiHidden="0" w:uiPriority="68" w:unhideWhenUsed="0"/>
-    <w:lsdException w:name="Medium Grid 3 Accent 4" w:semiHidden="0" w:uiPriority="69" w:unhideWhenUsed="0"/>
-    <w:lsdException w:name="Dark List Accent 4" w:semiHidden="0" w:uiPriority="70" w:unhideWhenUsed="0"/>
-    <w:lsdException w:name="Colorful Shading Accent 4" w:semiHidden="0" w:uiPriority="71" w:unhideWhenUsed="0"/>
-    <w:lsdException w:name="Colorful List Accent 4" w:semiHidden="0" w:uiPriority="72" w:unhideWhenUsed="0"/>
-    <w:lsdException w:name="Colorful Grid Accent 4" w:semiHidden="0" w:uiPriority="73" w:unhideWhenUsed="0"/>
-    <w:lsdException w:name="Light Shading Accent 5" w:semiHidden="0" w:uiPriority="60" w:unhideWhenUsed="0"/>
-    <w:lsdException w:name="Light List Accent 5" w:semiHidden="0" w:uiPriority="61" w:unhideWhenUsed="0"/>
-    <w:lsdException w:name="Light Grid Accent 5" w:semiHidden="0" w:uiPriority="62" w:unhideWhenUsed="0"/>
-    <w:lsdException w:name="Medium Shading 1 Accent 5" w:semiHidden="0" w:uiPriority="63" w:unhideWhenUsed="0"/>
-    <w:lsdException w:name="Medium Shading 2 Accent 5" w:semiHidden="0" w:uiPriority="64" w:unhideWhenUsed="0"/>
-    <w:lsdException w:name="Medium List 1 Accent 5" w:semiHidden="0" w:uiPriority="65" w:unhideWhenUsed="0"/>
-    <w:lsdException w:name="Medium List 2 Accent 5" w:semiHidden="0" w:uiPriority="66" w:unhideWhenUsed="0"/>
-    <w:lsdException w:name="Medium Grid 1 Accent 5" w:semiHidden="0" w:uiPriority="67" w:unhideWhenUsed="0"/>
-    <w:lsdException w:name="Medium Grid 2 Accent 5" w:semiHidden="0" w:uiPriority="68" w:unhideWhenUsed="0"/>
-    <w:lsdException w:name="Medium Grid 3 Accent 5" w:semiHidden="0" w:uiPriority="69" w:unhideWhenUsed="0"/>
-    <w:lsdException w:name="Dark List Accent 5" w:semiHidden="0" w:uiPriority="70" w:unhideWhenUsed="0"/>
-    <w:lsdException w:name="Colorful Shading Accent 5" w:semiHidden="0" w:uiPriority="71" w:unhideWhenUsed="0"/>
-    <w:lsdException w:name="Colorful List Accent 5" w:semiHidden="0" w:uiPriority="72" w:unhideWhenUsed="0"/>
-    <w:lsdException w:name="Colorful Grid Accent 5" w:semiHidden="0" w:uiPriority="73" w:unhideWhenUsed="0"/>
-    <w:lsdException w:name="Light Shading Accent 6" w:semiHidden="0" w:uiPriority="60" w:unhideWhenUsed="0"/>
-    <w:lsdException w:name="Light List Accent 6" w:semiHidden="0" w:uiPriority="61" w:unhideWhenUsed="0"/>
-    <w:lsdException w:name="Light Grid Accent 6" w:semiHidden="0" w:uiPriority="62" w:unhideWhenUsed="0"/>
-    <w:lsdException w:name="Medium Shading 1 Accent 6" w:semiHidden="0" w:uiPriority="63" w:unhideWhenUsed="0"/>
-    <w:lsdException w:name="Medium Shading 2 Accent 6" w:semiHidden="0" w:uiPriority="64" w:unhideWhenUsed="0"/>
-    <w:lsdException w:name="Medium List 1 Accent 6" w:semiHidden="0" w:uiPriority="65" w:unhideWhenUsed="0"/>
-    <w:lsdException w:name="Medium List 2 Accent 6" w:semiHidden="0" w:uiPriority="66" w:unhideWhenUsed="0"/>
-    <w:lsdException w:name="Medium Grid 1 Accent 6" w:semiHidden="0" w:uiPriority="67" w:unhideWhenUsed="0"/>
-    <w:lsdException w:name="Medium Grid 2 Accent 6" w:semiHidden="0" w:uiPriority="68" w:unhideWhenUsed="0"/>
-    <w:lsdException w:name="Medium Grid 3 Accent 6" w:semiHidden="0" w:uiPriority="69" w:unhideWhenUsed="0"/>
-    <w:lsdException w:name="Dark List Accent 6" w:semiHidden="0" w:uiPriority="70" w:unhideWhenUsed="0"/>
-    <w:lsdException w:name="Colorful Shading Accent 6" w:semiHidden="0" w:uiPriority="71" w:unhideWhenUsed="0"/>
-    <w:lsdException w:name="Colorful List Accent 6" w:semiHidden="0" w:uiPriority="72" w:unhideWhenUsed="0"/>
-    <w:lsdException w:name="Colorful Grid Accent 6" w:semiHidden="0" w:uiPriority="73" w:unhideWhenUsed="0"/>
-    <w:lsdException w:name="Subtle Emphasis" w:semiHidden="0" w:uiPriority="19" w:unhideWhenUsed="0" w:qFormat="1"/>
-    <w:lsdException w:name="Intense Emphasis" w:semiHidden="0" w:uiPriority="21" w:unhideWhenUsed="0" w:qFormat="1"/>
-    <w:lsdException w:name="Subtle Reference" w:semiHidden="0" w:uiPriority="31" w:unhideWhenUsed="0" w:qFormat="1"/>
-    <w:lsdException w:name="Intense Reference" w:semiHidden="0" w:uiPriority="32" w:unhideWhenUsed="0" w:qFormat="1"/>
-    <w:lsdException w:name="Book Title" w:semiHidden="0" w:uiPriority="33" w:unhideWhenUsed="0" w:qFormat="1"/>
-    <w:lsdException w:name="Bibliography" w:uiPriority="37"/>
-    <w:lsdException w:name="TOC Heading" w:uiPriority="39" w:qFormat="1"/>
+  <w:latentStyles w:defLockedState="0" w:defUIPriority="99" w:defSemiHidden="0" w:defUnhideWhenUsed="0" w:defQFormat="0" w:count="371">
+    <w:lsdException w:name="Normal" w:uiPriority="0" w:qFormat="1"/>
+    <w:lsdException w:name="heading 1" w:uiPriority="9" w:qFormat="1"/>
+    <w:lsdException w:name="heading 2" w:semiHidden="1" w:uiPriority="0" w:unhideWhenUsed="1" w:qFormat="1"/>
+    <w:lsdException w:name="heading 3" w:semiHidden="1" w:uiPriority="9" w:unhideWhenUsed="1" w:qFormat="1"/>
+    <w:lsdException w:name="heading 4" w:semiHidden="1" w:uiPriority="9" w:unhideWhenUsed="1" w:qFormat="1"/>
+    <w:lsdException w:name="heading 5" w:semiHidden="1" w:uiPriority="9" w:unhideWhenUsed="1" w:qFormat="1"/>
+    <w:lsdException w:name="heading 6" w:semiHidden="1" w:uiPriority="9" w:unhideWhenUsed="1" w:qFormat="1"/>
+    <w:lsdException w:name="heading 7" w:semiHidden="1" w:uiPriority="9" w:unhideWhenUsed="1" w:qFormat="1"/>
+    <w:lsdException w:name="heading 8" w:semiHidden="1" w:uiPriority="9" w:unhideWhenUsed="1" w:qFormat="1"/>
+    <w:lsdException w:name="heading 9" w:semiHidden="1" w:uiPriority="9" w:unhideWhenUsed="1" w:qFormat="1"/>
+    <w:lsdException w:name="index 1" w:semiHidden="1" w:unhideWhenUsed="1"/>
+    <w:lsdException w:name="index 2" w:semiHidden="1" w:unhideWhenUsed="1"/>
+    <w:lsdException w:name="index 3" w:semiHidden="1" w:unhideWhenUsed="1"/>
+    <w:lsdException w:name="index 4" w:semiHidden="1" w:unhideWhenUsed="1"/>
+    <w:lsdException w:name="index 5" w:semiHidden="1" w:unhideWhenUsed="1"/>
+    <w:lsdException w:name="index 6" w:semiHidden="1" w:unhideWhenUsed="1"/>
+    <w:lsdException w:name="index 7" w:semiHidden="1" w:unhideWhenUsed="1"/>
+    <w:lsdException w:name="index 8" w:semiHidden="1" w:unhideWhenUsed="1"/>
+    <w:lsdException w:name="index 9" w:semiHidden="1" w:unhideWhenUsed="1"/>
+    <w:lsdException w:name="toc 1" w:semiHidden="1" w:uiPriority="39" w:unhideWhenUsed="1"/>
+    <w:lsdException w:name="toc 2" w:semiHidden="1" w:uiPriority="39" w:unhideWhenUsed="1"/>
+    <w:lsdException w:name="toc 3" w:semiHidden="1" w:uiPriority="39" w:unhideWhenUsed="1"/>
+    <w:lsdException w:name="toc 4" w:semiHidden="1" w:uiPriority="39" w:unhideWhenUsed="1"/>
+    <w:lsdException w:name="toc 5" w:semiHidden="1" w:uiPriority="39" w:unhideWhenUsed="1"/>
+    <w:lsdException w:name="toc 6" w:semiHidden="1" w:uiPriority="39" w:unhideWhenUsed="1"/>
+    <w:lsdException w:name="toc 7" w:semiHidden="1" w:uiPriority="39" w:unhideWhenUsed="1"/>
+    <w:lsdException w:name="toc 8" w:semiHidden="1" w:uiPriority="39" w:unhideWhenUsed="1"/>
+    <w:lsdException w:name="toc 9" w:semiHidden="1" w:uiPriority="39" w:unhideWhenUsed="1"/>
+    <w:lsdException w:name="Normal Indent" w:semiHidden="1" w:unhideWhenUsed="1"/>
+    <w:lsdException w:name="footnote text" w:semiHidden="1" w:unhideWhenUsed="1"/>
+    <w:lsdException w:name="annotation text" w:semiHidden="1" w:unhideWhenUsed="1"/>
+    <w:lsdException w:name="header" w:semiHidden="1" w:unhideWhenUsed="1"/>
+    <w:lsdException w:name="footer" w:semiHidden="1" w:unhideWhenUsed="1"/>
+    <w:lsdException w:name="index heading" w:semiHidden="1" w:unhideWhenUsed="1"/>
+    <w:lsdException w:name="caption" w:semiHidden="1" w:uiPriority="35" w:unhideWhenUsed="1" w:qFormat="1"/>
+    <w:lsdException w:name="table of figures" w:semiHidden="1" w:unhideWhenUsed="1"/>
+    <w:lsdException w:name="envelope address" w:semiHidden="1" w:unhideWhenUsed="1"/>
+    <w:lsdException w:name="envelope return" w:semiHidden="1" w:unhideWhenUsed="1"/>
+    <w:lsdException w:name="footnote reference" w:semiHidden="1" w:unhideWhenUsed="1"/>
+    <w:lsdException w:name="annotation reference" w:semiHidden="1" w:unhideWhenUsed="1"/>
+    <w:lsdException w:name="line number" w:semiHidden="1" w:unhideWhenUsed="1"/>
+    <w:lsdException w:name="page number" w:semiHidden="1" w:unhideWhenUsed="1"/>
+    <w:lsdException w:name="endnote reference" w:semiHidden="1" w:unhideWhenUsed="1"/>
+    <w:lsdException w:name="endnote text" w:semiHidden="1" w:unhideWhenUsed="1"/>
+    <w:lsdException w:name="table of authorities" w:semiHidden="1" w:unhideWhenUsed="1"/>
+    <w:lsdException w:name="macro" w:semiHidden="1" w:unhideWhenUsed="1"/>
+    <w:lsdException w:name="toa heading" w:semiHidden="1" w:unhideWhenUsed="1"/>
+    <w:lsdException w:name="List" w:semiHidden="1" w:unhideWhenUsed="1"/>
+    <w:lsdException w:name="List Bullet" w:semiHidden="1" w:unhideWhenUsed="1"/>
+    <w:lsdException w:name="List Number" w:semiHidden="1" w:unhideWhenUsed="1"/>
+    <w:lsdException w:name="List 2" w:semiHidden="1" w:unhideWhenUsed="1"/>
+    <w:lsdException w:name="List 3" w:semiHidden="1" w:unhideWhenUsed="1"/>
+    <w:lsdException w:name="List 4" w:semiHidden="1" w:unhideWhenUsed="1"/>
+    <w:lsdException w:name="List 5" w:semiHidden="1" w:unhideWhenUsed="1"/>
+    <w:lsdException w:name="List Bullet 2" w:semiHidden="1" w:unhideWhenUsed="1"/>
+    <w:lsdException w:name="List Bullet 3" w:semiHidden="1" w:unhideWhenUsed="1"/>
+    <w:lsdException w:name="List Bullet 4" w:semiHidden="1" w:unhideWhenUsed="1"/>
+    <w:lsdException w:name="List Bullet 5" w:semiHidden="1" w:unhideWhenUsed="1"/>
+    <w:lsdException w:name="List Number 2" w:semiHidden="1" w:unhideWhenUsed="1"/>
+    <w:lsdException w:name="List Number 3" w:semiHidden="1" w:unhideWhenUsed="1"/>
+    <w:lsdException w:name="List Number 4" w:semiHidden="1" w:unhideWhenUsed="1"/>
+    <w:lsdException w:name="List Number 5" w:semiHidden="1" w:unhideWhenUsed="1"/>
+    <w:lsdException w:name="Title" w:uiPriority="0" w:qFormat="1"/>
+    <w:lsdException w:name="Closing" w:semiHidden="1" w:unhideWhenUsed="1"/>
+    <w:lsdException w:name="Signature" w:semiHidden="1" w:unhideWhenUsed="1"/>
+    <w:lsdException w:name="Default Paragraph Font" w:semiHidden="1" w:uiPriority="1" w:unhideWhenUsed="1"/>
+    <w:lsdException w:name="Body Text" w:semiHidden="1" w:unhideWhenUsed="1"/>
+    <w:lsdException w:name="Body Text Indent" w:semiHidden="1" w:unhideWhenUsed="1"/>
+    <w:lsdException w:name="List Continue" w:semiHidden="1" w:unhideWhenUsed="1"/>
+    <w:lsdException w:name="List Continue 2" w:semiHidden="1" w:unhideWhenUsed="1"/>
+    <w:lsdException w:name="List Continue 3" w:semiHidden="1" w:unhideWhenUsed="1"/>
+    <w:lsdException w:name="List Continue 4" w:semiHidden="1" w:unhideWhenUsed="1"/>
+    <w:lsdException w:name="List Continue 5" w:semiHidden="1" w:unhideWhenUsed="1"/>
+    <w:lsdException w:name="Message Header" w:semiHidden="1" w:unhideWhenUsed="1"/>
+    <w:lsdException w:name="Subtitle" w:uiPriority="11" w:qFormat="1"/>
+    <w:lsdException w:name="Salutation" w:semiHidden="1" w:unhideWhenUsed="1"/>
+    <w:lsdException w:name="Date" w:semiHidden="1" w:unhideWhenUsed="1"/>
+    <w:lsdException w:name="Body Text First Indent" w:semiHidden="1" w:unhideWhenUsed="1"/>
+    <w:lsdException w:name="Body Text First Indent 2" w:semiHidden="1" w:unhideWhenUsed="1"/>
+    <w:lsdException w:name="Note Heading" w:semiHidden="1" w:unhideWhenUsed="1"/>
+    <w:lsdException w:name="Body Text 2" w:semiHidden="1" w:unhideWhenUsed="1"/>
+    <w:lsdException w:name="Body Text 3" w:semiHidden="1" w:unhideWhenUsed="1"/>
+    <w:lsdException w:name="Body Text Indent 2" w:semiHidden="1" w:unhideWhenUsed="1"/>
+    <w:lsdException w:name="Body Text Indent 3" w:semiHidden="1" w:unhideWhenUsed="1"/>
+    <w:lsdException w:name="Block Text" w:semiHidden="1" w:unhideWhenUsed="1"/>
+    <w:lsdException w:name="Hyperlink" w:semiHidden="1" w:unhideWhenUsed="1"/>
+    <w:lsdException w:name="FollowedHyperlink" w:semiHidden="1" w:unhideWhenUsed="1"/>
+    <w:lsdException w:name="Strong" w:uiPriority="22" w:qFormat="1"/>
+    <w:lsdException w:name="Emphasis" w:uiPriority="20" w:qFormat="1"/>
+    <w:lsdException w:name="Document Map" w:semiHidden="1" w:unhideWhenUsed="1"/>
+    <w:lsdException w:name="Plain Text" w:semiHidden="1" w:unhideWhenUsed="1"/>
+    <w:lsdException w:name="E-mail Signature" w:semiHidden="1" w:unhideWhenUsed="1"/>
+    <w:lsdException w:name="HTML Top of Form" w:semiHidden="1" w:unhideWhenUsed="1"/>
+    <w:lsdException w:name="HTML Bottom of Form" w:semiHidden="1" w:unhideWhenUsed="1"/>
+    <w:lsdException w:name="Normal (Web)" w:semiHidden="1" w:unhideWhenUsed="1"/>
+    <w:lsdException w:name="HTML Acronym" w:semiHidden="1" w:unhideWhenUsed="1"/>
+    <w:lsdException w:name="HTML Address" w:semiHidden="1" w:unhideWhenUsed="1"/>
+    <w:lsdException w:name="HTML Cite" w:semiHidden="1" w:unhideWhenUsed="1"/>
+    <w:lsdException w:name="HTML Code" w:semiHidden="1" w:unhideWhenUsed="1"/>
+    <w:lsdException w:name="HTML Definition" w:semiHidden="1" w:unhideWhenUsed="1"/>
+    <w:lsdException w:name="HTML Keyboard" w:semiHidden="1" w:unhideWhenUsed="1"/>
+    <w:lsdException w:name="HTML Preformatted" w:semiHidden="1" w:unhideWhenUsed="1"/>
+    <w:lsdException w:name="HTML Sample" w:semiHidden="1" w:unhideWhenUsed="1"/>
+    <w:lsdException w:name="HTML Typewriter" w:semiHidden="1" w:unhideWhenUsed="1"/>
+    <w:lsdException w:name="HTML Variable" w:semiHidden="1" w:unhideWhenUsed="1"/>
+    <w:lsdException w:name="Normal Table" w:semiHidden="1" w:unhideWhenUsed="1"/>
+    <w:lsdException w:name="annotation subject" w:semiHidden="1" w:unhideWhenUsed="1"/>
+    <w:lsdException w:name="No List" w:semiHidden="1" w:unhideWhenUsed="1"/>
+    <w:lsdException w:name="Outline List 1" w:semiHidden="1" w:unhideWhenUsed="1"/>
+    <w:lsdException w:name="Outline List 2" w:semiHidden="1" w:unhideWhenUsed="1"/>
+    <w:lsdException w:name="Outline List 3" w:semiHidden="1" w:unhideWhenUsed="1"/>
+    <w:lsdException w:name="Table Simple 1" w:semiHidden="1" w:unhideWhenUsed="1"/>
+    <w:lsdException w:name="Table Simple 2" w:semiHidden="1" w:unhideWhenUsed="1"/>
+    <w:lsdException w:name="Table Simple 3" w:semiHidden="1" w:unhideWhenUsed="1"/>
+    <w:lsdException w:name="Table Classic 1" w:semiHidden="1" w:unhideWhenUsed="1"/>
+    <w:lsdException w:name="Table Classic 2" w:semiHidden="1" w:unhideWhenUsed="1"/>
+    <w:lsdException w:name="Table Classic 3" w:semiHidden="1" w:unhideWhenUsed="1"/>
+    <w:lsdException w:name="Table Classic 4" w:semiHidden="1" w:unhideWhenUsed="1"/>
+    <w:lsdException w:name="Table Colorful 1" w:semiHidden="1" w:unhideWhenUsed="1"/>
+    <w:lsdException w:name="Table Colorful 2" w:semiHidden="1" w:unhideWhenUsed="1"/>
+    <w:lsdException w:name="Table Colorful 3" w:semiHidden="1" w:unhideWhenUsed="1"/>
+    <w:lsdException w:name="Table Columns 1" w:semiHidden="1" w:unhideWhenUsed="1"/>
+    <w:lsdException w:name="Table Columns 2" w:semiHidden="1" w:unhideWhenUsed="1"/>
+    <w:lsdException w:name="Table Columns 3" w:semiHidden="1" w:unhideWhenUsed="1"/>
+    <w:lsdException w:name="Table Columns 4" w:semiHidden="1" w:unhideWhenUsed="1"/>
+    <w:lsdException w:name="Table Columns 5" w:semiHidden="1" w:unhideWhenUsed="1"/>
+    <w:lsdException w:name="Table Grid 1" w:semiHidden="1" w:unhideWhenUsed="1"/>
+    <w:lsdException w:name="Table Grid 2" w:semiHidden="1" w:unhideWhenUsed="1"/>
+    <w:lsdException w:name="Table Grid 3" w:semiHidden="1" w:unhideWhenUsed="1"/>
+    <w:lsdException w:name="Table Grid 4" w:semiHidden="1" w:unhideWhenUsed="1"/>
+    <w:lsdException w:name="Table Grid 5" w:semiHidden="1" w:unhideWhenUsed="1"/>
+    <w:lsdException w:name="Table Grid 6" w:semiHidden="1" w:unhideWhenUsed="1"/>
+    <w:lsdException w:name="Table Grid 7" w:semiHidden="1" w:unhideWhenUsed="1"/>
+    <w:lsdException w:name="Table Grid 8" w:semiHidden="1" w:unhideWhenUsed="1"/>
+    <w:lsdException w:name="Table List 1" w:semiHidden="1" w:unhideWhenUsed="1"/>
+    <w:lsdException w:name="Table List 2" w:semiHidden="1" w:unhideWhenUsed="1"/>
+    <w:lsdException w:name="Table List 3" w:semiHidden="1" w:unhideWhenUsed="1"/>
+    <w:lsdException w:name="Table List 4" w:semiHidden="1" w:unhideWhenUsed="1"/>
+    <w:lsdException w:name="Table List 5" w:semiHidden="1" w:unhideWhenUsed="1"/>
+    <w:lsdException w:name="Table List 6" w:semiHidden="1" w:unhideWhenUsed="1"/>
+    <w:lsdException w:name="Table List 7" w:semiHidden="1" w:unhideWhenUsed="1"/>
+    <w:lsdException w:name="Table List 8" w:semiHidden="1" w:unhideWhenUsed="1"/>
+    <w:lsdException w:name="Table 3D effects 1" w:semiHidden="1" w:unhideWhenUsed="1"/>
+    <w:lsdException w:name="Table 3D effects 2" w:semiHidden="1" w:unhideWhenUsed="1"/>
+    <w:lsdException w:name="Table 3D effects 3" w:semiHidden="1" w:unhideWhenUsed="1"/>
+    <w:lsdException w:name="Table Contemporary" w:semiHidden="1" w:unhideWhenUsed="1"/>
+    <w:lsdException w:name="Table Elegant" w:semiHidden="1" w:unhideWhenUsed="1"/>
+    <w:lsdException w:name="Table Professional" w:semiHidden="1" w:unhideWhenUsed="1"/>
+    <w:lsdException w:name="Table Subtle 1" w:semiHidden="1" w:unhideWhenUsed="1"/>
+    <w:lsdException w:name="Table Subtle 2" w:semiHidden="1" w:unhideWhenUsed="1"/>
+    <w:lsdException w:name="Table Web 1" w:semiHidden="1" w:unhideWhenUsed="1"/>
+    <w:lsdException w:name="Table Web 2" w:semiHidden="1" w:unhideWhenUsed="1"/>
+    <w:lsdException w:name="Table Web 3" w:semiHidden="1" w:unhideWhenUsed="1"/>
+    <w:lsdException w:name="Balloon Text" w:semiHidden="1" w:unhideWhenUsed="1"/>
+    <w:lsdException w:name="Table Grid" w:uiPriority="1"/>
+    <w:lsdException w:name="Table Theme" w:semiHidden="1" w:unhideWhenUsed="1"/>
+    <w:lsdException w:name="Placeholder Text" w:semiHidden="1"/>
+    <w:lsdException w:name="No Spacing" w:qFormat="1"/>
+    <w:lsdException w:name="Light Shading" w:uiPriority="60"/>
+    <w:lsdException w:name="Light List" w:uiPriority="61"/>
+    <w:lsdException w:name="Light Grid" w:uiPriority="62"/>
+    <w:lsdException w:name="Medium Shading 1" w:uiPriority="63"/>
+    <w:lsdException w:name="Medium Shading 2" w:uiPriority="64"/>
+    <w:lsdException w:name="Medium List 1" w:uiPriority="65"/>
+    <w:lsdException w:name="Medium List 2" w:uiPriority="66"/>
+    <w:lsdException w:name="Medium Grid 1" w:uiPriority="67"/>
+    <w:lsdException w:name="Medium Grid 2" w:uiPriority="68"/>
+    <w:lsdException w:name="Medium Grid 3" w:uiPriority="69"/>
+    <w:lsdException w:name="Dark List" w:uiPriority="70"/>
+    <w:lsdException w:name="Colorful Shading" w:uiPriority="71"/>
+    <w:lsdException w:name="Colorful List" w:uiPriority="72"/>
+    <w:lsdException w:name="Colorful Grid" w:uiPriority="73"/>
+    <w:lsdException w:name="Light Shading Accent 1" w:uiPriority="60"/>
+    <w:lsdException w:name="Light List Accent 1" w:uiPriority="61"/>
+    <w:lsdException w:name="Light Grid Accent 1" w:uiPriority="62"/>
+    <w:lsdException w:name="Medium Shading 1 Accent 1" w:uiPriority="63"/>
+    <w:lsdException w:name="Medium Shading 2 Accent 1" w:uiPriority="64"/>
+    <w:lsdException w:name="Medium List 1 Accent 1" w:uiPriority="65"/>
+    <w:lsdException w:name="Revision" w:semiHidden="1"/>
+    <w:lsdException w:name="List Paragraph" w:uiPriority="34" w:qFormat="1"/>
+    <w:lsdException w:name="Quote" w:uiPriority="29" w:qFormat="1"/>
+    <w:lsdException w:name="Intense Quote" w:uiPriority="30" w:qFormat="1"/>
+    <w:lsdException w:name="Medium List 2 Accent 1" w:uiPriority="66"/>
+    <w:lsdException w:name="Medium Grid 1 Accent 1" w:uiPriority="67"/>
+    <w:lsdException w:name="Medium Grid 2 Accent 1" w:uiPriority="68"/>
+    <w:lsdException w:name="Medium Grid 3 Accent 1" w:uiPriority="69"/>
+    <w:lsdException w:name="Dark List Accent 1" w:uiPriority="70"/>
+    <w:lsdException w:name="Colorful Shading Accent 1" w:uiPriority="71"/>
+    <w:lsdException w:name="Colorful List Accent 1" w:uiPriority="72"/>
+    <w:lsdException w:name="Colorful Grid Accent 1" w:uiPriority="73"/>
+    <w:lsdException w:name="Light Shading Accent 2" w:uiPriority="60"/>
+    <w:lsdException w:name="Light List Accent 2" w:uiPriority="61"/>
+    <w:lsdException w:name="Light Grid Accent 2" w:uiPriority="62"/>
+    <w:lsdException w:name="Medium Shading 1 Accent 2" w:uiPriority="63"/>
+    <w:lsdException w:name="Medium Shading 2 Accent 2" w:uiPriority="64"/>
+    <w:lsdException w:name="Medium List 1 Accent 2" w:uiPriority="65"/>
+    <w:lsdException w:name="Medium List 2 Accent 2" w:uiPriority="66"/>
+    <w:lsdException w:name="Medium Grid 1 Accent 2" w:uiPriority="67"/>
+    <w:lsdException w:name="Medium Grid 2 Accent 2" w:uiPriority="68"/>
+    <w:lsdException w:name="Medium Grid 3 Accent 2" w:uiPriority="69"/>
+    <w:lsdException w:name="Dark List Accent 2" w:uiPriority="70"/>
+    <w:lsdException w:name="Colorful Shading Accent 2" w:uiPriority="71"/>
+    <w:lsdException w:name="Colorful List Accent 2" w:uiPriority="72"/>
+    <w:lsdException w:name="Colorful Grid Accent 2" w:uiPriority="73"/>
+    <w:lsdException w:name="Light Shading Accent 3" w:uiPriority="60"/>
+    <w:lsdException w:name="Light List Accent 3" w:uiPriority="61"/>
+    <w:lsdException w:name="Light Grid Accent 3" w:uiPriority="62"/>
+    <w:lsdException w:name="Medium Shading 1 Accent 3" w:uiPriority="63"/>
+    <w:lsdException w:name="Medium Shading 2 Accent 3" w:uiPriority="64"/>
+    <w:lsdException w:name="Medium List 1 Accent 3" w:uiPriority="65"/>
+    <w:lsdException w:name="Medium List 2 Accent 3" w:uiPriority="66"/>
+    <w:lsdException w:name="Medium Grid 1 Accent 3" w:uiPriority="67"/>
+    <w:lsdException w:name="Medium Grid 2 Accent 3" w:uiPriority="68"/>
+    <w:lsdException w:name="Medium Grid 3 Accent 3" w:uiPriority="69"/>
+    <w:lsdException w:name="Dark List Accent 3" w:uiPriority="70"/>
+    <w:lsdException w:name="Colorful Shading Accent 3" w:uiPriority="71"/>
+    <w:lsdException w:name="Colorful List Accent 3" w:uiPriority="72"/>
+    <w:lsdException w:name="Colorful Grid Accent 3" w:uiPriority="73"/>
+    <w:lsdException w:name="Light Shading Accent 4" w:uiPriority="60"/>
+    <w:lsdException w:name="Light List Accent 4" w:uiPriority="61"/>
+    <w:lsdException w:name="Light Grid Accent 4" w:uiPriority="62"/>
+    <w:lsdException w:name="Medium Shading 1 Accent 4" w:uiPriority="63"/>
+    <w:lsdException w:name="Medium Shading 2 Accent 4" w:uiPriority="64"/>
+    <w:lsdException w:name="Medium List 1 Accent 4" w:uiPriority="65"/>
+    <w:lsdException w:name="Medium List 2 Accent 4" w:uiPriority="66"/>
+    <w:lsdException w:name="Medium Grid 1 Accent 4" w:uiPriority="67"/>
+    <w:lsdException w:name="Medium Grid 2 Accent 4" w:uiPriority="68"/>
+    <w:lsdException w:name="Medium Grid 3 Accent 4" w:uiPriority="69"/>
+    <w:lsdException w:name="Dark List Accent 4" w:uiPriority="70"/>
+    <w:lsdException w:name="Colorful Shading Accent 4" w:uiPriority="71"/>
+    <w:lsdException w:name="Colorful List Accent 4" w:uiPriority="72"/>
+    <w:lsdException w:name="Colorful Grid Accent 4" w:uiPriority="73"/>
+    <w:lsdException w:name="Light Shading Accent 5" w:uiPriority="60"/>
+    <w:lsdException w:name="Light List Accent 5" w:uiPriority="61"/>
+    <w:lsdException w:name="Light Grid Accent 5" w:uiPriority="62"/>
+    <w:lsdException w:name="Medium Shading 1 Accent 5" w:uiPriority="63"/>
+    <w:lsdException w:name="Medium Shading 2 Accent 5" w:uiPriority="64"/>
+    <w:lsdException w:name="Medium List 1 Accent 5" w:uiPriority="65"/>
+    <w:lsdException w:name="Medium List 2 Accent 5" w:uiPriority="66"/>
+    <w:lsdException w:name="Medium Grid 1 Accent 5" w:uiPriority="67"/>
+    <w:lsdException w:name="Medium Grid 2 Accent 5" w:uiPriority="68"/>
+    <w:lsdException w:name="Medium Grid 3 Accent 5" w:uiPriority="69"/>
+    <w:lsdException w:name="Dark List Accent 5" w:uiPriority="70"/>
+    <w:lsdException w:name="Colorful Shading Accent 5" w:uiPriority="71"/>
+    <w:lsdException w:name="Colorful List Accent 5" w:uiPriority="72"/>
+    <w:lsdException w:name="Colorful Grid Accent 5" w:uiPriority="73"/>
+    <w:lsdException w:name="Light Shading Accent 6" w:uiPriority="60"/>
+    <w:lsdException w:name="Light List Accent 6" w:uiPriority="61"/>
+    <w:lsdException w:name="Light Grid Accent 6" w:uiPriority="62"/>
+    <w:lsdException w:name="Medium Shading 1 Accent 6" w:uiPriority="63"/>
+    <w:lsdException w:name="Medium Shading 2 Accent 6" w:uiPriority="64"/>
+    <w:lsdException w:name="Medium List 1 Accent 6" w:uiPriority="65"/>
+    <w:lsdException w:name="Medium List 2 Accent 6" w:uiPriority="66"/>
+    <w:lsdException w:name="Medium Grid 1 Accent 6" w:uiPriority="67"/>
+    <w:lsdException w:name="Medium Grid 2 Accent 6" w:uiPriority="68"/>
+    <w:lsdException w:name="Medium Grid 3 Accent 6" w:uiPriority="69"/>
+    <w:lsdException w:name="Dark List Accent 6" w:uiPriority="70"/>
+    <w:lsdException w:name="Colorful Shading Accent 6" w:uiPriority="71"/>
+    <w:lsdException w:name="Colorful List Accent 6" w:uiPriority="72"/>
+    <w:lsdException w:name="Colorful Grid Accent 6" w:uiPriority="73"/>
+    <w:lsdException w:name="Subtle Emphasis" w:uiPriority="19" w:qFormat="1"/>
+    <w:lsdException w:name="Intense Emphasis" w:uiPriority="21" w:qFormat="1"/>
+    <w:lsdException w:name="Subtle Reference" w:uiPriority="31" w:qFormat="1"/>
+    <w:lsdException w:name="Intense Reference" w:uiPriority="32" w:qFormat="1"/>
+    <w:lsdException w:name="Book Title" w:uiPriority="33" w:qFormat="1"/>
+    <w:lsdException w:name="Bibliography" w:semiHidden="1" w:uiPriority="37" w:unhideWhenUsed="1"/>
+    <w:lsdException w:name="TOC Heading" w:semiHidden="1" w:uiPriority="39" w:unhideWhenUsed="1" w:qFormat="1"/>
+    <w:lsdException w:name="Plain Table 1" w:uiPriority="41"/>
+    <w:lsdException w:name="Plain Table 2" w:uiPriority="42"/>
+    <w:lsdException w:name="Plain Table 3" w:uiPriority="43"/>
+    <w:lsdException w:name="Plain Table 4" w:uiPriority="44"/>
+    <w:lsdException w:name="Plain Table 5" w:uiPriority="45"/>
+    <w:lsdException w:name="Grid Table Light" w:uiPriority="40"/>
+    <w:lsdException w:name="Grid Table 1 Light" w:uiPriority="46"/>
+    <w:lsdException w:name="Grid Table 2" w:uiPriority="47"/>
+    <w:lsdException w:name="Grid Table 3" w:uiPriority="48"/>
+    <w:lsdException w:name="Grid Table 4" w:uiPriority="49"/>
+    <w:lsdException w:name="Grid Table 5 Dark" w:uiPriority="50"/>
+    <w:lsdException w:name="Grid Table 6 Colorful" w:uiPriority="51"/>
+    <w:lsdException w:name="Grid Table 7 Colorful" w:uiPriority="52"/>
+    <w:lsdException w:name="Grid Table 1 Light Accent 1" w:uiPriority="46"/>
+    <w:lsdException w:name="Grid Table 2 Accent 1" w:uiPriority="47"/>
+    <w:lsdException w:name="Grid Table 3 Accent 1" w:uiPriority="48"/>
+    <w:lsdException w:name="Grid Table 4 Accent 1" w:uiPriority="49"/>
+    <w:lsdException w:name="Grid Table 5 Dark Accent 1" w:uiPriority="50"/>
+    <w:lsdException w:name="Grid Table 6 Colorful Accent 1" w:uiPriority="51"/>
+    <w:lsdException w:name="Grid Table 7 Colorful Accent 1" w:uiPriority="52"/>
+    <w:lsdException w:name="Grid Table 1 Light Accent 2" w:uiPriority="46"/>
+    <w:lsdException w:name="Grid Table 2 Accent 2" w:uiPriority="47"/>
+    <w:lsdException w:name="Grid Table 3 Accent 2" w:uiPriority="48"/>
+    <w:lsdException w:name="Grid Table 4 Accent 2" w:uiPriority="49"/>
+    <w:lsdException w:name="Grid Table 5 Dark Accent 2" w:uiPriority="50"/>
+    <w:lsdException w:name="Grid Table 6 Colorful Accent 2" w:uiPriority="51"/>
+    <w:lsdException w:name="Grid Table 7 Colorful Accent 2" w:uiPriority="52"/>
+    <w:lsdException w:name="Grid Table 1 Light Accent 3" w:uiPriority="46"/>
+    <w:lsdException w:name="Grid Table 2 Accent 3" w:uiPriority="47"/>
+    <w:lsdException w:name="Grid Table 3 Accent 3" w:uiPriority="48"/>
+    <w:lsdException w:name="Grid Table 4 Accent 3" w:uiPriority="49"/>
+    <w:lsdException w:name="Grid Table 5 Dark Accent 3" w:uiPriority="50"/>
+    <w:lsdException w:name="Grid Table 6 Colorful Accent 3" w:uiPriority="51"/>
+    <w:lsdException w:name="Grid Table 7 Colorful Accent 3" w:uiPriority="52"/>
+    <w:lsdException w:name="Grid Table 1 Light Accent 4" w:uiPriority="46"/>
+    <w:lsdException w:name="Grid Table 2 Accent 4" w:uiPriority="47"/>
+    <w:lsdException w:name="Grid Table 3 Accent 4" w:uiPriority="48"/>
+    <w:lsdException w:name="Grid Table 4 Accent 4" w:uiPriority="49"/>
+    <w:lsdException w:name="Grid Table 5 Dark Accent 4" w:uiPriority="50"/>
+    <w:lsdException w:name="Grid Table 6 Colorful Accent 4" w:uiPriority="51"/>
+    <w:lsdException w:name="Grid Table 7 Colorful Accent 4" w:uiPriority="52"/>
+    <w:lsdException w:name="Grid Table 1 Light Accent 5" w:uiPriority="46"/>
+    <w:lsdException w:name="Grid Table 2 Accent 5" w:uiPriority="47"/>
+    <w:lsdException w:name="Grid Table 3 Accent 5" w:uiPriority="48"/>
+    <w:lsdException w:name="Grid Table 4 Accent 5" w:uiPriority="49"/>
+    <w:lsdException w:name="Grid Table 5 Dark Accent 5" w:uiPriority="50"/>
+    <w:lsdException w:name="Grid Table 6 Colorful Accent 5" w:uiPriority="51"/>
+    <w:lsdException w:name="Grid Table 7 Colorful Accent 5" w:uiPriority="52"/>
+    <w:lsdException w:name="Grid Table 1 Light Accent 6" w:uiPriority="46"/>
+    <w:lsdException w:name="Grid Table 2 Accent 6" w:uiPriority="47"/>
+    <w:lsdException w:name="Grid Table 3 Accent 6" w:uiPriority="48"/>
+    <w:lsdException w:name="Grid Table 4 Accent 6" w:uiPriority="49"/>
+    <w:lsdException w:name="Grid Table 5 Dark Accent 6" w:uiPriority="50"/>
+    <w:lsdException w:name="Grid Table 6 Colorful Accent 6" w:uiPriority="51"/>
+    <w:lsdException w:name="Grid Table 7 Colorful Accent 6" w:uiPriority="52"/>
+    <w:lsdException w:name="List Table 1 Light" w:uiPriority="46"/>
+    <w:lsdException w:name="List Table 2" w:uiPriority="47"/>
+    <w:lsdException w:name="List Table 3" w:uiPriority="48"/>
+    <w:lsdException w:name="List Table 4" w:uiPriority="49"/>
+    <w:lsdException w:name="List Table 5 Dark" w:uiPriority="50"/>
+    <w:lsdException w:name="List Table 6 Colorful" w:uiPriority="51"/>
+    <w:lsdException w:name="List Table 7 Colorful" w:uiPriority="52"/>
+    <w:lsdException w:name="List Table 1 Light Accent 1" w:uiPriority="46"/>
+    <w:lsdException w:name="List Table 2 Accent 1" w:uiPriority="47"/>
+    <w:lsdException w:name="List Table 3 Accent 1" w:uiPriority="48"/>
+    <w:lsdException w:name="List Table 4 Accent 1" w:uiPriority="49"/>
+    <w:lsdException w:name="List Table 5 Dark Accent 1" w:uiPriority="50"/>
+    <w:lsdException w:name="List Table 6 Colorful Accent 1" w:uiPriority="51"/>
+    <w:lsdException w:name="List Table 7 Colorful Accent 1" w:uiPriority="52"/>
+    <w:lsdException w:name="List Table 1 Light Accent 2" w:uiPriority="46"/>
+    <w:lsdException w:name="List Table 2 Accent 2" w:uiPriority="47"/>
+    <w:lsdException w:name="List Table 3 Accent 2" w:uiPriority="48"/>
+    <w:lsdException w:name="List Table 4 Accent 2" w:uiPriority="49"/>
+    <w:lsdException w:name="List Table 5 Dark Accent 2" w:uiPriority="50"/>
+    <w:lsdException w:name="List Table 6 Colorful Accent 2" w:uiPriority="51"/>
+    <w:lsdException w:name="List Table 7 Colorful Accent 2" w:uiPriority="52"/>
+    <w:lsdException w:name="List Table 1 Light Accent 3" w:uiPriority="46"/>
+    <w:lsdException w:name="List Table 2 Accent 3" w:uiPriority="47"/>
+    <w:lsdException w:name="List Table 3 Accent 3" w:uiPriority="48"/>
+    <w:lsdException w:name="List Table 4 Accent 3" w:uiPriority="49"/>
+    <w:lsdException w:name="List Table 5 Dark Accent 3" w:uiPriority="50"/>
+    <w:lsdException w:name="List Table 6 Colorful Accent 3" w:uiPriority="51"/>
+    <w:lsdException w:name="List Table 7 Colorful Accent 3" w:uiPriority="52"/>
+    <w:lsdException w:name="List Table 1 Light Accent 4" w:uiPriority="46"/>
+    <w:lsdException w:name="List Table 2 Accent 4" w:uiPriority="47"/>
+    <w:lsdException w:name="List Table 3 Accent 4" w:uiPriority="48"/>
+    <w:lsdException w:name="List Table 4 Accent 4" w:uiPriority="49"/>
+    <w:lsdException w:name="List Table 5 Dark Accent 4" w:uiPriority="50"/>
+    <w:lsdException w:name="List Table 6 Colorful Accent 4" w:uiPriority="51"/>
+    <w:lsdException w:name="List Table 7 Colorful Accent 4" w:uiPriority="52"/>
+    <w:lsdException w:name="List Table 1 Light Accent 5" w:uiPriority="46"/>
+    <w:lsdException w:name="List Table 2 Accent 5" w:uiPriority="47"/>
+    <w:lsdException w:name="List Table 3 Accent 5" w:uiPriority="48"/>
+    <w:lsdException w:name="List Table 4 Accent 5" w:uiPriority="49"/>
+    <w:lsdException w:name="List Table 5 Dark Accent 5" w:uiPriority="50"/>
+    <w:lsdException w:name="List Table 6 Colorful Accent 5" w:uiPriority="51"/>
+    <w:lsdException w:name="List Table 7 Colorful Accent 5" w:uiPriority="52"/>
+    <w:lsdException w:name="List Table 1 Light Accent 6" w:uiPriority="46"/>
+    <w:lsdException w:name="List Table 2 Accent 6" w:uiPriority="47"/>
+    <w:lsdException w:name="List Table 3 Accent 6" w:uiPriority="48"/>
+    <w:lsdException w:name="List Table 4 Accent 6" w:uiPriority="49"/>
+    <w:lsdException w:name="List Table 5 Dark Accent 6" w:uiPriority="50"/>
+    <w:lsdException w:name="List Table 6 Colorful Accent 6" w:uiPriority="51"/>
+    <w:lsdException w:name="List Table 7 Colorful Accent 6" w:uiPriority="52"/>
   </w:latentStyles>
   <w:style w:type="paragraph" w:default="1" w:styleId="Normal">
     <w:name w:val="Normal"/>
@@ -4320,8 +4615,8 @@
   </w:style>
   <w:style w:type="paragraph" w:styleId="Heading2">
     <w:name w:val="heading 2"/>
-    <w:basedOn w:val="normal0"/>
-    <w:next w:val="normal0"/>
+    <w:basedOn w:val="Normal1"/>
+    <w:next w:val="Normal1"/>
     <w:link w:val="Heading2Char"/>
     <w:rsid w:val="00D2587E"/>
     <w:pPr>
@@ -4394,7 +4689,6 @@
     <w:uiPriority w:val="99"/>
     <w:semiHidden/>
     <w:unhideWhenUsed/>
-    <w:qFormat/>
     <w:tblPr>
       <w:tblInd w:w="0" w:type="dxa"/>
       <w:tblCellMar>
@@ -4425,8 +4719,8 @@
       <w:lang w:eastAsia="bg-BG"/>
     </w:rPr>
   </w:style>
-  <w:style w:type="paragraph" w:customStyle="1" w:styleId="normal0">
-    <w:name w:val="normal"/>
+  <w:style w:type="paragraph" w:customStyle="1" w:styleId="Normal1">
+    <w:name w:val="Normal1"/>
     <w:rsid w:val="00D2587E"/>
     <w:pPr>
       <w:spacing w:after="0"/>
@@ -4728,8 +5022,8 @@
   </w:style>
   <w:style w:type="paragraph" w:styleId="Title">
     <w:name w:val="Title"/>
-    <w:basedOn w:val="normal0"/>
-    <w:next w:val="normal0"/>
+    <w:basedOn w:val="Normal1"/>
+    <w:next w:val="Normal1"/>
     <w:link w:val="TitleChar"/>
     <w:rsid w:val="002835AB"/>
     <w:pPr>
@@ -4818,7 +5112,6 @@
       <w:lang w:val="en-US"/>
     </w:rPr>
     <w:tblPr>
-      <w:tblInd w:w="0" w:type="dxa"/>
       <w:tblBorders>
         <w:top w:val="single" w:sz="4" w:space="0" w:color="auto"/>
         <w:left w:val="single" w:sz="4" w:space="0" w:color="auto"/>
@@ -4827,12 +5120,6 @@
         <w:insideH w:val="single" w:sz="4" w:space="0" w:color="auto"/>
         <w:insideV w:val="single" w:sz="4" w:space="0" w:color="auto"/>
       </w:tblBorders>
-      <w:tblCellMar>
-        <w:top w:w="0" w:type="dxa"/>
-        <w:left w:w="108" w:type="dxa"/>
-        <w:bottom w:w="0" w:type="dxa"/>
-        <w:right w:w="108" w:type="dxa"/>
-      </w:tblCellMar>
     </w:tblPr>
   </w:style>
   <w:style w:type="paragraph" w:styleId="Header">
@@ -5172,7 +5459,7 @@
 </file>
 
 <file path=customXml/itemProps1.xml><?xml version="1.0" encoding="utf-8"?>
-<ds:datastoreItem xmlns:ds="http://schemas.openxmlformats.org/officeDocument/2006/customXml" ds:itemID="{16CF32FC-E1DB-4098-9E19-8B16F6283116}">
+<ds:datastoreItem xmlns:ds="http://schemas.openxmlformats.org/officeDocument/2006/customXml" ds:itemID="{C34863C1-A313-4EC3-975F-9BCA1996E42C}">
   <ds:schemaRefs>
     <ds:schemaRef ds:uri="http://schemas.openxmlformats.org/officeDocument/2006/bibliography"/>
   </ds:schemaRefs>

</xml_diff>

<commit_message>
Add more for Visualiation of graph
</commit_message>
<xml_diff>
--- a/documentation/documentation.docx
+++ b/documentation/documentation.docx
@@ -1,6 +1,6 @@
 
 <file path=word/document.xml><?xml version="1.0" encoding="utf-8"?>
-<w:document xmlns:wpc="http://schemas.microsoft.com/office/word/2010/wordprocessingCanvas" xmlns:mc="http://schemas.openxmlformats.org/markup-compatibility/2006" xmlns:o="urn:schemas-microsoft-com:office:office" xmlns:r="http://schemas.openxmlformats.org/officeDocument/2006/relationships" xmlns:m="http://schemas.openxmlformats.org/officeDocument/2006/math" xmlns:v="urn:schemas-microsoft-com:vml" xmlns:wp14="http://schemas.microsoft.com/office/word/2010/wordprocessingDrawing" xmlns:wp="http://schemas.openxmlformats.org/drawingml/2006/wordprocessingDrawing" xmlns:w10="urn:schemas-microsoft-com:office:word" xmlns:w="http://schemas.openxmlformats.org/wordprocessingml/2006/main" xmlns:w14="http://schemas.microsoft.com/office/word/2010/wordml" xmlns:w15="http://schemas.microsoft.com/office/word/2012/wordml" xmlns:wpg="http://schemas.microsoft.com/office/word/2010/wordprocessingGroup" xmlns:wpi="http://schemas.microsoft.com/office/word/2010/wordprocessingInk" xmlns:wne="http://schemas.microsoft.com/office/word/2006/wordml" xmlns:wps="http://schemas.microsoft.com/office/word/2010/wordprocessingShape" mc:Ignorable="w14 w15 wp14">
+<w:document xmlns:ve="http://schemas.openxmlformats.org/markup-compatibility/2006" xmlns:o="urn:schemas-microsoft-com:office:office" xmlns:r="http://schemas.openxmlformats.org/officeDocument/2006/relationships" xmlns:m="http://schemas.openxmlformats.org/officeDocument/2006/math" xmlns:v="urn:schemas-microsoft-com:vml" xmlns:wp="http://schemas.openxmlformats.org/drawingml/2006/wordprocessingDrawing" xmlns:w10="urn:schemas-microsoft-com:office:word" xmlns:w="http://schemas.openxmlformats.org/wordprocessingml/2006/main" xmlns:wne="http://schemas.microsoft.com/office/word/2006/wordml">
   <w:body>
     <w:p>
       <w:pPr>
@@ -46,7 +46,7 @@
       </w:pPr>
       <w:bookmarkStart w:id="0" w:name="h.gjdgxs" w:colFirst="0" w:colLast="0"/>
       <w:bookmarkStart w:id="1" w:name="_Toc421650526"/>
-      <w:bookmarkStart w:id="2" w:name="_Toc441847343"/>
+      <w:bookmarkStart w:id="2" w:name="_Toc442457908"/>
       <w:bookmarkEnd w:id="0"/>
       <w:r>
         <w:rPr>
@@ -68,7 +68,7 @@
       </w:pPr>
       <w:bookmarkStart w:id="3" w:name="h.30j0zll" w:colFirst="0" w:colLast="0"/>
       <w:bookmarkStart w:id="4" w:name="_Toc421650527"/>
-      <w:bookmarkStart w:id="5" w:name="_Toc441847344"/>
+      <w:bookmarkStart w:id="5" w:name="_Toc442457909"/>
       <w:bookmarkEnd w:id="3"/>
       <w:r>
         <w:rPr>
@@ -97,7 +97,7 @@
       </w:pPr>
       <w:bookmarkStart w:id="6" w:name="h.1fob9te" w:colFirst="0" w:colLast="0"/>
       <w:bookmarkStart w:id="7" w:name="_Toc421650528"/>
-      <w:bookmarkStart w:id="8" w:name="_Toc441847345"/>
+      <w:bookmarkStart w:id="8" w:name="_Toc442457910"/>
       <w:bookmarkEnd w:id="6"/>
       <w:r>
         <w:rPr>
@@ -119,7 +119,19 @@
           <w:szCs w:val="34"/>
           <w:shd w:val="clear" w:color="auto" w:fill="FFFFFF"/>
         </w:rPr>
-        <w:t>Извличане на знания от данни</w:t>
+        <w:t>Извличане на знание</w:t>
+      </w:r>
+      <w:r>
+        <w:rPr>
+          <w:rStyle w:val="Strong"/>
+          <w:rFonts w:ascii="Arial" w:hAnsi="Arial" w:cs="Arial"/>
+          <w:b/>
+          <w:color w:val="000000" w:themeColor="text1"/>
+          <w:sz w:val="34"/>
+          <w:szCs w:val="34"/>
+          <w:shd w:val="clear" w:color="auto" w:fill="FFFFFF"/>
+        </w:rPr>
+        <w:t xml:space="preserve"> от данни</w:t>
       </w:r>
       <w:r>
         <w:rPr>
@@ -310,7 +322,6 @@
           <w:docPartUnique/>
         </w:docPartObj>
       </w:sdtPr>
-      <w:sdtEndPr/>
       <w:sdtContent>
         <w:p>
           <w:pPr>
@@ -366,7 +377,7 @@
             </w:rPr>
             <w:fldChar w:fldCharType="separate"/>
           </w:r>
-          <w:hyperlink w:anchor="_Toc441847343" w:history="1">
+          <w:hyperlink w:anchor="_Toc442457908" w:history="1">
             <w:r>
               <w:rPr>
                 <w:rStyle w:val="Hyperlink"/>
@@ -394,7 +405,7 @@
                 <w:noProof/>
                 <w:webHidden/>
               </w:rPr>
-              <w:instrText xml:space="preserve"> PAGEREF _Toc441847343 \h </w:instrText>
+              <w:instrText xml:space="preserve"> PAGEREF _Toc442457908 \h </w:instrText>
             </w:r>
             <w:r>
               <w:rPr>
@@ -440,7 +451,7 @@
               <w:lang w:eastAsia="bg-BG"/>
             </w:rPr>
           </w:pPr>
-          <w:hyperlink w:anchor="_Toc441847344" w:history="1">
+          <w:hyperlink w:anchor="_Toc442457909" w:history="1">
             <w:r>
               <w:rPr>
                 <w:rStyle w:val="Hyperlink"/>
@@ -468,7 +479,7 @@
                 <w:noProof/>
                 <w:webHidden/>
               </w:rPr>
-              <w:instrText xml:space="preserve"> PAGEREF _Toc441847344 \h </w:instrText>
+              <w:instrText xml:space="preserve"> PAGEREF _Toc442457909 \h </w:instrText>
             </w:r>
             <w:r>
               <w:rPr>
@@ -514,7 +525,7 @@
               <w:lang w:eastAsia="bg-BG"/>
             </w:rPr>
           </w:pPr>
-          <w:hyperlink w:anchor="_Toc441847345" w:history="1">
+          <w:hyperlink w:anchor="_Toc442457910" w:history="1">
             <w:r>
               <w:rPr>
                 <w:rStyle w:val="Hyperlink"/>
@@ -530,7 +541,7 @@
                 <w:noProof/>
                 <w:shd w:val="clear" w:color="auto" w:fill="FFFFFF"/>
               </w:rPr>
-              <w:t>Извличане на знания от данни</w:t>
+              <w:t>Извличане на знание от данни</w:t>
             </w:r>
             <w:r>
               <w:rPr>
@@ -559,7 +570,7 @@
                 <w:noProof/>
                 <w:webHidden/>
               </w:rPr>
-              <w:instrText xml:space="preserve"> PAGEREF _Toc441847345 \h </w:instrText>
+              <w:instrText xml:space="preserve"> PAGEREF _Toc442457910 \h </w:instrText>
             </w:r>
             <w:r>
               <w:rPr>
@@ -607,7 +618,7 @@
               <w:lang w:eastAsia="bg-BG"/>
             </w:rPr>
           </w:pPr>
-          <w:hyperlink w:anchor="_Toc441847346" w:history="1">
+          <w:hyperlink w:anchor="_Toc442457911" w:history="1">
             <w:r>
               <w:rPr>
                 <w:rStyle w:val="Hyperlink"/>
@@ -653,7 +664,7 @@
                 <w:noProof/>
                 <w:webHidden/>
               </w:rPr>
-              <w:instrText xml:space="preserve"> PAGEREF _Toc441847346 \h </w:instrText>
+              <w:instrText xml:space="preserve"> PAGEREF _Toc442457911 \h </w:instrText>
             </w:r>
             <w:r>
               <w:rPr>
@@ -698,7 +709,7 @@
               <w:lang w:eastAsia="bg-BG"/>
             </w:rPr>
           </w:pPr>
-          <w:hyperlink w:anchor="_Toc441847347" w:history="1">
+          <w:hyperlink w:anchor="_Toc442457912" w:history="1">
             <w:r>
               <w:rPr>
                 <w:rStyle w:val="Hyperlink"/>
@@ -741,7 +752,7 @@
                 <w:noProof/>
                 <w:webHidden/>
               </w:rPr>
-              <w:instrText xml:space="preserve"> PAGEREF _Toc441847347 \h </w:instrText>
+              <w:instrText xml:space="preserve"> PAGEREF _Toc442457912 \h </w:instrText>
             </w:r>
             <w:r>
               <w:rPr>
@@ -789,7 +800,7 @@
               <w:lang w:eastAsia="bg-BG"/>
             </w:rPr>
           </w:pPr>
-          <w:hyperlink w:anchor="_Toc441847348" w:history="1">
+          <w:hyperlink w:anchor="_Toc442457913" w:history="1">
             <w:r>
               <w:rPr>
                 <w:rStyle w:val="Hyperlink"/>
@@ -835,7 +846,7 @@
                 <w:noProof/>
                 <w:webHidden/>
               </w:rPr>
-              <w:instrText xml:space="preserve"> PAGEREF _Toc441847348 \h </w:instrText>
+              <w:instrText xml:space="preserve"> PAGEREF _Toc442457913 \h </w:instrText>
             </w:r>
             <w:r>
               <w:rPr>
@@ -883,7 +894,7 @@
               <w:lang w:eastAsia="bg-BG"/>
             </w:rPr>
           </w:pPr>
-          <w:hyperlink w:anchor="_Toc441847349" w:history="1">
+          <w:hyperlink w:anchor="_Toc442457914" w:history="1">
             <w:r>
               <w:rPr>
                 <w:rStyle w:val="Hyperlink"/>
@@ -929,7 +940,7 @@
                 <w:noProof/>
                 <w:webHidden/>
               </w:rPr>
-              <w:instrText xml:space="preserve"> PAGEREF _Toc441847349 \h </w:instrText>
+              <w:instrText xml:space="preserve"> PAGEREF _Toc442457914 \h </w:instrText>
             </w:r>
             <w:r>
               <w:rPr>
@@ -977,7 +988,7 @@
               <w:lang w:eastAsia="bg-BG"/>
             </w:rPr>
           </w:pPr>
-          <w:hyperlink w:anchor="_Toc441847350" w:history="1">
+          <w:hyperlink w:anchor="_Toc442457915" w:history="1">
             <w:r>
               <w:rPr>
                 <w:rStyle w:val="Hyperlink"/>
@@ -1023,7 +1034,7 @@
                 <w:noProof/>
                 <w:webHidden/>
               </w:rPr>
-              <w:instrText xml:space="preserve"> PAGEREF _Toc441847350 \h </w:instrText>
+              <w:instrText xml:space="preserve"> PAGEREF _Toc442457915 \h </w:instrText>
             </w:r>
             <w:r>
               <w:rPr>
@@ -1071,7 +1082,7 @@
               <w:lang w:eastAsia="bg-BG"/>
             </w:rPr>
           </w:pPr>
-          <w:hyperlink w:anchor="_Toc441847351" w:history="1">
+          <w:hyperlink w:anchor="_Toc442457916" w:history="1">
             <w:r>
               <w:rPr>
                 <w:rStyle w:val="Hyperlink"/>
@@ -1096,7 +1107,7 @@
                 <w:rStyle w:val="Hyperlink"/>
                 <w:noProof/>
               </w:rPr>
-              <w:t>Реализация</w:t>
+              <w:t>Бъдещи идеи за развитие</w:t>
             </w:r>
             <w:r>
               <w:rPr>
@@ -1117,7 +1128,7 @@
                 <w:noProof/>
                 <w:webHidden/>
               </w:rPr>
-              <w:instrText xml:space="preserve"> PAGEREF _Toc441847351 \h </w:instrText>
+              <w:instrText xml:space="preserve"> PAGEREF _Toc442457916 \h </w:instrText>
             </w:r>
             <w:r>
               <w:rPr>
@@ -1165,7 +1176,7 @@
               <w:lang w:eastAsia="bg-BG"/>
             </w:rPr>
           </w:pPr>
-          <w:hyperlink w:anchor="_Toc441847352" w:history="1">
+          <w:hyperlink w:anchor="_Toc442457917" w:history="1">
             <w:r>
               <w:rPr>
                 <w:rStyle w:val="Hyperlink"/>
@@ -1190,7 +1201,7 @@
                 <w:rStyle w:val="Hyperlink"/>
                 <w:noProof/>
               </w:rPr>
-              <w:t>Бъдещи идеи за развитие</w:t>
+              <w:t>Изводи</w:t>
             </w:r>
             <w:r>
               <w:rPr>
@@ -1211,7 +1222,7 @@
                 <w:noProof/>
                 <w:webHidden/>
               </w:rPr>
-              <w:instrText xml:space="preserve"> PAGEREF _Toc441847352 \h </w:instrText>
+              <w:instrText xml:space="preserve"> PAGEREF _Toc442457917 \h </w:instrText>
             </w:r>
             <w:r>
               <w:rPr>
@@ -1231,7 +1242,7 @@
                 <w:noProof/>
                 <w:webHidden/>
               </w:rPr>
-              <w:t>4</w:t>
+              <w:t>5</w:t>
             </w:r>
             <w:r>
               <w:rPr>
@@ -1278,7 +1289,7 @@
         </w:numPr>
         <w:ind w:left="720"/>
       </w:pPr>
-      <w:bookmarkStart w:id="9" w:name="_Toc441847346"/>
+      <w:bookmarkStart w:id="9" w:name="_Toc442457911"/>
       <w:r>
         <w:t>Мотивация и задача на курсовата работа</w:t>
       </w:r>
@@ -1293,7 +1304,7 @@
           <w:numId w:val="2"/>
         </w:numPr>
       </w:pPr>
-      <w:bookmarkStart w:id="10" w:name="_Toc441847347"/>
+      <w:bookmarkStart w:id="10" w:name="_Toc442457912"/>
       <w:r>
         <w:t>Основни цели и задачи</w:t>
       </w:r>
@@ -1516,7 +1527,7 @@
           <w:numId w:val="1"/>
         </w:numPr>
       </w:pPr>
-      <w:bookmarkStart w:id="11" w:name="_Toc441847348"/>
+      <w:bookmarkStart w:id="11" w:name="_Toc442457913"/>
       <w:r>
         <w:t>Визуализация на граф</w:t>
       </w:r>
@@ -1562,7 +1573,7 @@
           <w:numId w:val="1"/>
         </w:numPr>
       </w:pPr>
-      <w:bookmarkStart w:id="12" w:name="_Toc441847349"/>
+      <w:bookmarkStart w:id="12" w:name="_Toc442457914"/>
       <w:r>
         <w:t>Проблем</w:t>
       </w:r>
@@ -1597,7 +1608,7 @@
           <w:numId w:val="1"/>
         </w:numPr>
       </w:pPr>
-      <w:bookmarkStart w:id="13" w:name="_Toc441847350"/>
+      <w:bookmarkStart w:id="13" w:name="_Toc442457915"/>
       <w:r>
         <w:lastRenderedPageBreak/>
         <w:t>Подход и използвани алгоритми</w:t>
@@ -1607,7 +1618,19 @@
     <w:p/>
     <w:p>
       <w:r>
-        <w:t>Решението, с което ние подходихме е да приложим генетичен алгоритъм с някой модификации. Най-напред започнахме с оптимизиране на броя на пресичанията между ребрата на графа, но това не доведе до много добри резултати тъй като имаше проблеми с пресичането на ребра и върхове. За да решим този проблем приложихме оптимизация и върху това да се минизира броя на пресичанията между върховете и ребрата. Но освен това имаше и още нещо, с което трябваше да се справим – пресичането между самите върхове (върховете са кръгове).</w:t>
+        <w:t>Решението, с което подходихме е да прил</w:t>
+      </w:r>
+      <w:r>
+        <w:t>ожим генетичен алгоритъм с някои</w:t>
+      </w:r>
+      <w:r>
+        <w:t xml:space="preserve"> модификации. Най-напред започнахме с оптимизиране на броя на пресичанията между ребрата на графа, но това не доведе до много добри резултати тъй като имаше проблеми с пресичането на ребра и върхове. За да решим този проблем приложихме оптимизация и върху това да се минизира броя на пресичанията между върховете и ребрата. Но освен това имаше и още нещо, с което трябваше да се справим – пресичането между самите върхове (върховете са кръгове</w:t>
+      </w:r>
+      <w:r>
+        <w:t xml:space="preserve"> с определен радиус</w:t>
+      </w:r>
+      <w:r>
+        <w:t>).</w:t>
       </w:r>
     </w:p>
     <w:p>
@@ -1623,21 +1646,6 @@
         <w:t>Интересен момент е и генерирането на деца от 2-ма произволни родители. В началото, когато генерираме популацията създаваме много наброй графи с различни позиции за техните върхове. При генериране на децата се взимат позиции на върхове от 2-та родителски графа и тези позиции биват използвани за други върхове от дъщерния граф. Така едновременно взимаме „гени“ от родителите и променяме детето, но и вкарваме разновидности.</w:t>
       </w:r>
     </w:p>
-    <w:p>
-      <w:pPr>
-        <w:pStyle w:val="Heading1"/>
-        <w:numPr>
-          <w:ilvl w:val="0"/>
-          <w:numId w:val="1"/>
-        </w:numPr>
-      </w:pPr>
-      <w:bookmarkStart w:id="14" w:name="_Toc441847351"/>
-      <w:r>
-        <w:t>Реализация</w:t>
-      </w:r>
-      <w:bookmarkEnd w:id="14"/>
-    </w:p>
-    <w:p/>
     <w:p>
       <w:pPr>
         <w:pStyle w:val="template"/>
@@ -1657,11 +1665,11 @@
           <w:numId w:val="1"/>
         </w:numPr>
       </w:pPr>
-      <w:bookmarkStart w:id="15" w:name="_Toc441847352"/>
+      <w:bookmarkStart w:id="14" w:name="_Toc442457916"/>
       <w:r>
         <w:t>Бъдещи идеи за развитие</w:t>
       </w:r>
-      <w:bookmarkEnd w:id="15"/>
+      <w:bookmarkEnd w:id="14"/>
     </w:p>
     <w:p>
       <w:pPr>
@@ -1703,32 +1711,36 @@
           <w:b/>
           <w:sz w:val="32"/>
         </w:rPr>
-        <w:t>Идея номер 3: Търсене в ширина</w:t>
-      </w:r>
-    </w:p>
-    <w:p>
-      <w:r>
-        <w:t xml:space="preserve">При тази идея реализацията може да се раздели по два начина. Един вариант е да се намери най-дългия път в графа и след това да се види кой е върхът, който е по средата. След това от </w:t>
-      </w:r>
+        <w:t>Идея номер 2</w:t>
+      </w:r>
+      <w:r>
+        <w:rPr>
+          <w:b/>
+          <w:sz w:val="32"/>
+        </w:rPr>
+        <w:t>: Търсене в ширина</w:t>
+      </w:r>
+    </w:p>
+    <w:p>
+      <w:r>
+        <w:t xml:space="preserve">При тази идея реализацията може да се раздели по два начина. Един вариант е да се намери най-дългия път в графа и след това да се види кой е върхът, който е по средата. След това от този връх да се пусне търсене в ширина. Този подход </w:t>
+      </w:r>
+      <w:r>
+        <w:t>ще позволи графът да бъде нареден в нещо като формата на кръг,</w:t>
+      </w:r>
+      <w:r>
+        <w:t xml:space="preserve"> ако този връх бъде поставен по средата</w:t>
+      </w:r>
+      <w:r>
+        <w:t xml:space="preserve"> тъй като всички съседи ще бъдат приблизително еднакъв брой</w:t>
+      </w:r>
+      <w:r>
+        <w:t xml:space="preserve">  от двете му страни.</w:t>
+      </w:r>
+    </w:p>
+    <w:p>
       <w:r>
         <w:lastRenderedPageBreak/>
-        <w:t xml:space="preserve">този връх да се пусне търсене в ширина. Този подход </w:t>
-      </w:r>
-      <w:r>
-        <w:t>ще позволи графът да бъде нареден в нещо като формата на кръг,</w:t>
-      </w:r>
-      <w:r>
-        <w:t xml:space="preserve"> ако този връх бъде поставен по средата</w:t>
-      </w:r>
-      <w:r>
-        <w:t xml:space="preserve"> тъй като всички съседи ще бъдат приблизително еднакъв брой</w:t>
-      </w:r>
-      <w:r>
-        <w:t xml:space="preserve">  от двете му страни.</w:t>
-      </w:r>
-    </w:p>
-    <w:p>
-      <w:r>
         <w:t>Другият подход е да се пуска</w:t>
       </w:r>
       <w:r>
@@ -1758,9 +1770,11 @@
           <w:numId w:val="1"/>
         </w:numPr>
       </w:pPr>
+      <w:bookmarkStart w:id="15" w:name="_Toc442457917"/>
       <w:r>
         <w:t>Изводи</w:t>
       </w:r>
+      <w:bookmarkEnd w:id="15"/>
     </w:p>
     <w:p>
       <w:r>
@@ -1813,7 +1827,7 @@
 </file>
 
 <file path=word/endnotes.xml><?xml version="1.0" encoding="utf-8"?>
-<w:endnotes xmlns:wpc="http://schemas.microsoft.com/office/word/2010/wordprocessingCanvas" xmlns:mc="http://schemas.openxmlformats.org/markup-compatibility/2006" xmlns:o="urn:schemas-microsoft-com:office:office" xmlns:r="http://schemas.openxmlformats.org/officeDocument/2006/relationships" xmlns:m="http://schemas.openxmlformats.org/officeDocument/2006/math" xmlns:v="urn:schemas-microsoft-com:vml" xmlns:wp14="http://schemas.microsoft.com/office/word/2010/wordprocessingDrawing" xmlns:wp="http://schemas.openxmlformats.org/drawingml/2006/wordprocessingDrawing" xmlns:w10="urn:schemas-microsoft-com:office:word" xmlns:w="http://schemas.openxmlformats.org/wordprocessingml/2006/main" xmlns:w14="http://schemas.microsoft.com/office/word/2010/wordml" xmlns:w15="http://schemas.microsoft.com/office/word/2012/wordml" xmlns:wpg="http://schemas.microsoft.com/office/word/2010/wordprocessingGroup" xmlns:wpi="http://schemas.microsoft.com/office/word/2010/wordprocessingInk" xmlns:wne="http://schemas.microsoft.com/office/word/2006/wordml" xmlns:wps="http://schemas.microsoft.com/office/word/2010/wordprocessingShape" mc:Ignorable="w14 w15 wp14">
+<w:endnotes xmlns:ve="http://schemas.openxmlformats.org/markup-compatibility/2006" xmlns:o="urn:schemas-microsoft-com:office:office" xmlns:r="http://schemas.openxmlformats.org/officeDocument/2006/relationships" xmlns:m="http://schemas.openxmlformats.org/officeDocument/2006/math" xmlns:v="urn:schemas-microsoft-com:vml" xmlns:wp="http://schemas.openxmlformats.org/drawingml/2006/wordprocessingDrawing" xmlns:w10="urn:schemas-microsoft-com:office:word" xmlns:w="http://schemas.openxmlformats.org/wordprocessingml/2006/main" xmlns:wne="http://schemas.microsoft.com/office/word/2006/wordml">
   <w:endnote w:type="separator" w:id="-1">
     <w:p>
       <w:pPr>
@@ -1838,7 +1852,7 @@
 </file>
 
 <file path=word/footer1.xml><?xml version="1.0" encoding="utf-8"?>
-<w:ftr xmlns:wpc="http://schemas.microsoft.com/office/word/2010/wordprocessingCanvas" xmlns:mc="http://schemas.openxmlformats.org/markup-compatibility/2006" xmlns:o="urn:schemas-microsoft-com:office:office" xmlns:r="http://schemas.openxmlformats.org/officeDocument/2006/relationships" xmlns:m="http://schemas.openxmlformats.org/officeDocument/2006/math" xmlns:v="urn:schemas-microsoft-com:vml" xmlns:wp14="http://schemas.microsoft.com/office/word/2010/wordprocessingDrawing" xmlns:wp="http://schemas.openxmlformats.org/drawingml/2006/wordprocessingDrawing" xmlns:w10="urn:schemas-microsoft-com:office:word" xmlns:w="http://schemas.openxmlformats.org/wordprocessingml/2006/main" xmlns:w14="http://schemas.microsoft.com/office/word/2010/wordml" xmlns:w15="http://schemas.microsoft.com/office/word/2012/wordml" xmlns:wpg="http://schemas.microsoft.com/office/word/2010/wordprocessingGroup" xmlns:wpi="http://schemas.microsoft.com/office/word/2010/wordprocessingInk" xmlns:wne="http://schemas.microsoft.com/office/word/2006/wordml" xmlns:wps="http://schemas.microsoft.com/office/word/2010/wordprocessingShape" mc:Ignorable="w14 w15 wp14">
+<w:ftr xmlns:ve="http://schemas.openxmlformats.org/markup-compatibility/2006" xmlns:o="urn:schemas-microsoft-com:office:office" xmlns:r="http://schemas.openxmlformats.org/officeDocument/2006/relationships" xmlns:m="http://schemas.openxmlformats.org/officeDocument/2006/math" xmlns:v="urn:schemas-microsoft-com:vml" xmlns:wp="http://schemas.openxmlformats.org/drawingml/2006/wordprocessingDrawing" xmlns:w10="urn:schemas-microsoft-com:office:word" xmlns:w="http://schemas.openxmlformats.org/wordprocessingml/2006/main" xmlns:wne="http://schemas.microsoft.com/office/word/2006/wordml">
   <w:sdt>
     <w:sdtPr>
       <w:id w:val="2129472"/>
@@ -1847,7 +1861,6 @@
         <w:docPartUnique/>
       </w:docPartObj>
     </w:sdtPr>
-    <w:sdtEndPr/>
     <w:sdtContent>
       <w:p>
         <w:pPr>
@@ -1887,7 +1900,7 @@
 </file>
 
 <file path=word/footnotes.xml><?xml version="1.0" encoding="utf-8"?>
-<w:footnotes xmlns:wpc="http://schemas.microsoft.com/office/word/2010/wordprocessingCanvas" xmlns:mc="http://schemas.openxmlformats.org/markup-compatibility/2006" xmlns:o="urn:schemas-microsoft-com:office:office" xmlns:r="http://schemas.openxmlformats.org/officeDocument/2006/relationships" xmlns:m="http://schemas.openxmlformats.org/officeDocument/2006/math" xmlns:v="urn:schemas-microsoft-com:vml" xmlns:wp14="http://schemas.microsoft.com/office/word/2010/wordprocessingDrawing" xmlns:wp="http://schemas.openxmlformats.org/drawingml/2006/wordprocessingDrawing" xmlns:w10="urn:schemas-microsoft-com:office:word" xmlns:w="http://schemas.openxmlformats.org/wordprocessingml/2006/main" xmlns:w14="http://schemas.microsoft.com/office/word/2010/wordml" xmlns:w15="http://schemas.microsoft.com/office/word/2012/wordml" xmlns:wpg="http://schemas.microsoft.com/office/word/2010/wordprocessingGroup" xmlns:wpi="http://schemas.microsoft.com/office/word/2010/wordprocessingInk" xmlns:wne="http://schemas.microsoft.com/office/word/2006/wordml" xmlns:wps="http://schemas.microsoft.com/office/word/2010/wordprocessingShape" mc:Ignorable="w14 w15 wp14">
+<w:footnotes xmlns:ve="http://schemas.openxmlformats.org/markup-compatibility/2006" xmlns:o="urn:schemas-microsoft-com:office:office" xmlns:r="http://schemas.openxmlformats.org/officeDocument/2006/relationships" xmlns:m="http://schemas.openxmlformats.org/officeDocument/2006/math" xmlns:v="urn:schemas-microsoft-com:vml" xmlns:wp="http://schemas.openxmlformats.org/drawingml/2006/wordprocessingDrawing" xmlns:w10="urn:schemas-microsoft-com:office:word" xmlns:w="http://schemas.openxmlformats.org/wordprocessingml/2006/main" xmlns:wne="http://schemas.microsoft.com/office/word/2006/wordml">
   <w:footnote w:type="separator" w:id="-1">
     <w:p>
       <w:pPr>
@@ -1912,8 +1925,8 @@
 </file>
 
 <file path=word/numbering.xml><?xml version="1.0" encoding="utf-8"?>
-<w:numbering xmlns:wpc="http://schemas.microsoft.com/office/word/2010/wordprocessingCanvas" xmlns:mc="http://schemas.openxmlformats.org/markup-compatibility/2006" xmlns:o="urn:schemas-microsoft-com:office:office" xmlns:r="http://schemas.openxmlformats.org/officeDocument/2006/relationships" xmlns:m="http://schemas.openxmlformats.org/officeDocument/2006/math" xmlns:v="urn:schemas-microsoft-com:vml" xmlns:wp14="http://schemas.microsoft.com/office/word/2010/wordprocessingDrawing" xmlns:wp="http://schemas.openxmlformats.org/drawingml/2006/wordprocessingDrawing" xmlns:w10="urn:schemas-microsoft-com:office:word" xmlns:w="http://schemas.openxmlformats.org/wordprocessingml/2006/main" xmlns:w14="http://schemas.microsoft.com/office/word/2010/wordml" xmlns:w15="http://schemas.microsoft.com/office/word/2012/wordml" xmlns:wpg="http://schemas.microsoft.com/office/word/2010/wordprocessingGroup" xmlns:wpi="http://schemas.microsoft.com/office/word/2010/wordprocessingInk" xmlns:wne="http://schemas.microsoft.com/office/word/2006/wordml" xmlns:wps="http://schemas.microsoft.com/office/word/2010/wordprocessingShape" mc:Ignorable="w14 w15 wp14">
-  <w:abstractNum w:abstractNumId="0" w15:restartNumberingAfterBreak="0">
+<w:numbering xmlns:ve="http://schemas.openxmlformats.org/markup-compatibility/2006" xmlns:o="urn:schemas-microsoft-com:office:office" xmlns:r="http://schemas.openxmlformats.org/officeDocument/2006/relationships" xmlns:m="http://schemas.openxmlformats.org/officeDocument/2006/math" xmlns:v="urn:schemas-microsoft-com:vml" xmlns:wp="http://schemas.openxmlformats.org/drawingml/2006/wordprocessingDrawing" xmlns:w10="urn:schemas-microsoft-com:office:word" xmlns:w="http://schemas.openxmlformats.org/wordprocessingml/2006/main" xmlns:wne="http://schemas.microsoft.com/office/word/2006/wordml">
+  <w:abstractNum w:abstractNumId="0">
     <w:nsid w:val="06BB7476"/>
     <w:multiLevelType w:val="multilevel"/>
     <w:tmpl w:val="0402001F"/>
@@ -1999,7 +2012,7 @@
       </w:pPr>
     </w:lvl>
   </w:abstractNum>
-  <w:abstractNum w:abstractNumId="1" w15:restartNumberingAfterBreak="0">
+  <w:abstractNum w:abstractNumId="1">
     <w:nsid w:val="08722B99"/>
     <w:multiLevelType w:val="multilevel"/>
     <w:tmpl w:val="99E43E80"/>
@@ -2112,7 +2125,7 @@
       </w:rPr>
     </w:lvl>
   </w:abstractNum>
-  <w:abstractNum w:abstractNumId="2" w15:restartNumberingAfterBreak="0">
+  <w:abstractNum w:abstractNumId="2">
     <w:nsid w:val="0BB8535B"/>
     <w:multiLevelType w:val="multilevel"/>
     <w:tmpl w:val="FF90BC24"/>
@@ -2225,7 +2238,7 @@
       </w:rPr>
     </w:lvl>
   </w:abstractNum>
-  <w:abstractNum w:abstractNumId="3" w15:restartNumberingAfterBreak="0">
+  <w:abstractNum w:abstractNumId="3">
     <w:nsid w:val="14622421"/>
     <w:multiLevelType w:val="multilevel"/>
     <w:tmpl w:val="8B24892E"/>
@@ -2338,7 +2351,7 @@
       </w:rPr>
     </w:lvl>
   </w:abstractNum>
-  <w:abstractNum w:abstractNumId="4" w15:restartNumberingAfterBreak="0">
+  <w:abstractNum w:abstractNumId="4">
     <w:nsid w:val="1AC364AF"/>
     <w:multiLevelType w:val="multilevel"/>
     <w:tmpl w:val="C7FA34FC"/>
@@ -2460,7 +2473,7 @@
       </w:rPr>
     </w:lvl>
   </w:abstractNum>
-  <w:abstractNum w:abstractNumId="5" w15:restartNumberingAfterBreak="0">
+  <w:abstractNum w:abstractNumId="5">
     <w:nsid w:val="1F301AC5"/>
     <w:multiLevelType w:val="multilevel"/>
     <w:tmpl w:val="747AD4BA"/>
@@ -2573,7 +2586,7 @@
       </w:rPr>
     </w:lvl>
   </w:abstractNum>
-  <w:abstractNum w:abstractNumId="6" w15:restartNumberingAfterBreak="0">
+  <w:abstractNum w:abstractNumId="6">
     <w:nsid w:val="20C43013"/>
     <w:multiLevelType w:val="multilevel"/>
     <w:tmpl w:val="0409001F"/>
@@ -2659,7 +2672,7 @@
       </w:pPr>
     </w:lvl>
   </w:abstractNum>
-  <w:abstractNum w:abstractNumId="7" w15:restartNumberingAfterBreak="0">
+  <w:abstractNum w:abstractNumId="7">
     <w:nsid w:val="22135F0A"/>
     <w:multiLevelType w:val="hybridMultilevel"/>
     <w:tmpl w:val="83049FE6"/>
@@ -2772,7 +2785,7 @@
       </w:rPr>
     </w:lvl>
   </w:abstractNum>
-  <w:abstractNum w:abstractNumId="8" w15:restartNumberingAfterBreak="0">
+  <w:abstractNum w:abstractNumId="8">
     <w:nsid w:val="27397D3B"/>
     <w:multiLevelType w:val="multilevel"/>
     <w:tmpl w:val="99E43E80"/>
@@ -2885,7 +2898,7 @@
       </w:rPr>
     </w:lvl>
   </w:abstractNum>
-  <w:abstractNum w:abstractNumId="9" w15:restartNumberingAfterBreak="0">
+  <w:abstractNum w:abstractNumId="9">
     <w:nsid w:val="2CBE234F"/>
     <w:multiLevelType w:val="multilevel"/>
     <w:tmpl w:val="B262E692"/>
@@ -2998,7 +3011,7 @@
       </w:rPr>
     </w:lvl>
   </w:abstractNum>
-  <w:abstractNum w:abstractNumId="10" w15:restartNumberingAfterBreak="0">
+  <w:abstractNum w:abstractNumId="10">
     <w:nsid w:val="2CE45E23"/>
     <w:multiLevelType w:val="multilevel"/>
     <w:tmpl w:val="82125674"/>
@@ -3111,7 +3124,7 @@
       </w:rPr>
     </w:lvl>
   </w:abstractNum>
-  <w:abstractNum w:abstractNumId="11" w15:restartNumberingAfterBreak="0">
+  <w:abstractNum w:abstractNumId="11">
     <w:nsid w:val="2F29650F"/>
     <w:multiLevelType w:val="multilevel"/>
     <w:tmpl w:val="72CC573A"/>
@@ -3197,7 +3210,7 @@
       </w:pPr>
     </w:lvl>
   </w:abstractNum>
-  <w:abstractNum w:abstractNumId="12" w15:restartNumberingAfterBreak="0">
+  <w:abstractNum w:abstractNumId="12">
     <w:nsid w:val="382F2C5C"/>
     <w:multiLevelType w:val="multilevel"/>
     <w:tmpl w:val="99E43E80"/>
@@ -3310,7 +3323,7 @@
       </w:rPr>
     </w:lvl>
   </w:abstractNum>
-  <w:abstractNum w:abstractNumId="13" w15:restartNumberingAfterBreak="0">
+  <w:abstractNum w:abstractNumId="13">
     <w:nsid w:val="41BD3A9F"/>
     <w:multiLevelType w:val="multilevel"/>
     <w:tmpl w:val="F95C0B1C"/>
@@ -3400,7 +3413,7 @@
       </w:pPr>
     </w:lvl>
   </w:abstractNum>
-  <w:abstractNum w:abstractNumId="14" w15:restartNumberingAfterBreak="0">
+  <w:abstractNum w:abstractNumId="14">
     <w:nsid w:val="58433DC3"/>
     <w:multiLevelType w:val="hybridMultilevel"/>
     <w:tmpl w:val="48CAFABA"/>
@@ -3513,7 +3526,7 @@
       </w:rPr>
     </w:lvl>
   </w:abstractNum>
-  <w:abstractNum w:abstractNumId="15" w15:restartNumberingAfterBreak="0">
+  <w:abstractNum w:abstractNumId="15">
     <w:nsid w:val="66116A5C"/>
     <w:multiLevelType w:val="multilevel"/>
     <w:tmpl w:val="99E43E80"/>
@@ -3626,7 +3639,7 @@
       </w:rPr>
     </w:lvl>
   </w:abstractNum>
-  <w:abstractNum w:abstractNumId="16" w15:restartNumberingAfterBreak="0">
+  <w:abstractNum w:abstractNumId="16">
     <w:nsid w:val="6B102389"/>
     <w:multiLevelType w:val="multilevel"/>
     <w:tmpl w:val="0409001F"/>
@@ -3712,7 +3725,7 @@
       </w:pPr>
     </w:lvl>
   </w:abstractNum>
-  <w:abstractNum w:abstractNumId="17" w15:restartNumberingAfterBreak="0">
+  <w:abstractNum w:abstractNumId="17">
     <w:nsid w:val="6D3130C9"/>
     <w:multiLevelType w:val="multilevel"/>
     <w:tmpl w:val="0409001F"/>
@@ -3798,7 +3811,7 @@
       </w:pPr>
     </w:lvl>
   </w:abstractNum>
-  <w:abstractNum w:abstractNumId="18" w15:restartNumberingAfterBreak="0">
+  <w:abstractNum w:abstractNumId="18">
     <w:nsid w:val="70972A71"/>
     <w:multiLevelType w:val="multilevel"/>
     <w:tmpl w:val="0409001F"/>
@@ -3884,7 +3897,7 @@
       </w:pPr>
     </w:lvl>
   </w:abstractNum>
-  <w:abstractNum w:abstractNumId="19" w15:restartNumberingAfterBreak="0">
+  <w:abstractNum w:abstractNumId="19">
     <w:nsid w:val="74233D56"/>
     <w:multiLevelType w:val="multilevel"/>
     <w:tmpl w:val="99E43E80"/>
@@ -3997,7 +4010,7 @@
       </w:rPr>
     </w:lvl>
   </w:abstractNum>
-  <w:abstractNum w:abstractNumId="20" w15:restartNumberingAfterBreak="0">
+  <w:abstractNum w:abstractNumId="20">
     <w:nsid w:val="7A0015F4"/>
     <w:multiLevelType w:val="multilevel"/>
     <w:tmpl w:val="0409001F"/>
@@ -4313,7 +4326,7 @@
 </file>
 
 <file path=word/styles.xml><?xml version="1.0" encoding="utf-8"?>
-<w:styles xmlns:mc="http://schemas.openxmlformats.org/markup-compatibility/2006" xmlns:r="http://schemas.openxmlformats.org/officeDocument/2006/relationships" xmlns:w="http://schemas.openxmlformats.org/wordprocessingml/2006/main" xmlns:w14="http://schemas.microsoft.com/office/word/2010/wordml" xmlns:w15="http://schemas.microsoft.com/office/word/2012/wordml" mc:Ignorable="w14 w15">
+<w:styles xmlns:r="http://schemas.openxmlformats.org/officeDocument/2006/relationships" xmlns:w="http://schemas.openxmlformats.org/wordprocessingml/2006/main">
   <w:docDefaults>
     <w:rPrDefault>
       <w:rPr>
@@ -4329,378 +4342,144 @@
       </w:pPr>
     </w:pPrDefault>
   </w:docDefaults>
-  <w:latentStyles w:defLockedState="0" w:defUIPriority="99" w:defSemiHidden="0" w:defUnhideWhenUsed="0" w:defQFormat="0" w:count="371">
-    <w:lsdException w:name="Normal" w:uiPriority="0" w:qFormat="1"/>
-    <w:lsdException w:name="heading 1" w:uiPriority="9" w:qFormat="1"/>
-    <w:lsdException w:name="heading 2" w:semiHidden="1" w:uiPriority="0" w:unhideWhenUsed="1" w:qFormat="1"/>
-    <w:lsdException w:name="heading 3" w:semiHidden="1" w:uiPriority="9" w:unhideWhenUsed="1" w:qFormat="1"/>
-    <w:lsdException w:name="heading 4" w:semiHidden="1" w:uiPriority="9" w:unhideWhenUsed="1" w:qFormat="1"/>
-    <w:lsdException w:name="heading 5" w:semiHidden="1" w:uiPriority="9" w:unhideWhenUsed="1" w:qFormat="1"/>
-    <w:lsdException w:name="heading 6" w:semiHidden="1" w:uiPriority="9" w:unhideWhenUsed="1" w:qFormat="1"/>
-    <w:lsdException w:name="heading 7" w:semiHidden="1" w:uiPriority="9" w:unhideWhenUsed="1" w:qFormat="1"/>
-    <w:lsdException w:name="heading 8" w:semiHidden="1" w:uiPriority="9" w:unhideWhenUsed="1" w:qFormat="1"/>
-    <w:lsdException w:name="heading 9" w:semiHidden="1" w:uiPriority="9" w:unhideWhenUsed="1" w:qFormat="1"/>
-    <w:lsdException w:name="index 1" w:semiHidden="1" w:unhideWhenUsed="1"/>
-    <w:lsdException w:name="index 2" w:semiHidden="1" w:unhideWhenUsed="1"/>
-    <w:lsdException w:name="index 3" w:semiHidden="1" w:unhideWhenUsed="1"/>
-    <w:lsdException w:name="index 4" w:semiHidden="1" w:unhideWhenUsed="1"/>
-    <w:lsdException w:name="index 5" w:semiHidden="1" w:unhideWhenUsed="1"/>
-    <w:lsdException w:name="index 6" w:semiHidden="1" w:unhideWhenUsed="1"/>
-    <w:lsdException w:name="index 7" w:semiHidden="1" w:unhideWhenUsed="1"/>
-    <w:lsdException w:name="index 8" w:semiHidden="1" w:unhideWhenUsed="1"/>
-    <w:lsdException w:name="index 9" w:semiHidden="1" w:unhideWhenUsed="1"/>
-    <w:lsdException w:name="toc 1" w:semiHidden="1" w:uiPriority="39" w:unhideWhenUsed="1"/>
-    <w:lsdException w:name="toc 2" w:semiHidden="1" w:uiPriority="39" w:unhideWhenUsed="1"/>
-    <w:lsdException w:name="toc 3" w:semiHidden="1" w:uiPriority="39" w:unhideWhenUsed="1"/>
-    <w:lsdException w:name="toc 4" w:semiHidden="1" w:uiPriority="39" w:unhideWhenUsed="1"/>
-    <w:lsdException w:name="toc 5" w:semiHidden="1" w:uiPriority="39" w:unhideWhenUsed="1"/>
-    <w:lsdException w:name="toc 6" w:semiHidden="1" w:uiPriority="39" w:unhideWhenUsed="1"/>
-    <w:lsdException w:name="toc 7" w:semiHidden="1" w:uiPriority="39" w:unhideWhenUsed="1"/>
-    <w:lsdException w:name="toc 8" w:semiHidden="1" w:uiPriority="39" w:unhideWhenUsed="1"/>
-    <w:lsdException w:name="toc 9" w:semiHidden="1" w:uiPriority="39" w:unhideWhenUsed="1"/>
-    <w:lsdException w:name="Normal Indent" w:semiHidden="1" w:unhideWhenUsed="1"/>
-    <w:lsdException w:name="footnote text" w:semiHidden="1" w:unhideWhenUsed="1"/>
-    <w:lsdException w:name="annotation text" w:semiHidden="1" w:unhideWhenUsed="1"/>
-    <w:lsdException w:name="header" w:semiHidden="1" w:unhideWhenUsed="1"/>
-    <w:lsdException w:name="footer" w:semiHidden="1" w:unhideWhenUsed="1"/>
-    <w:lsdException w:name="index heading" w:semiHidden="1" w:unhideWhenUsed="1"/>
-    <w:lsdException w:name="caption" w:semiHidden="1" w:uiPriority="35" w:unhideWhenUsed="1" w:qFormat="1"/>
-    <w:lsdException w:name="table of figures" w:semiHidden="1" w:unhideWhenUsed="1"/>
-    <w:lsdException w:name="envelope address" w:semiHidden="1" w:unhideWhenUsed="1"/>
-    <w:lsdException w:name="envelope return" w:semiHidden="1" w:unhideWhenUsed="1"/>
-    <w:lsdException w:name="footnote reference" w:semiHidden="1" w:unhideWhenUsed="1"/>
-    <w:lsdException w:name="annotation reference" w:semiHidden="1" w:unhideWhenUsed="1"/>
-    <w:lsdException w:name="line number" w:semiHidden="1" w:unhideWhenUsed="1"/>
-    <w:lsdException w:name="page number" w:semiHidden="1" w:unhideWhenUsed="1"/>
-    <w:lsdException w:name="endnote reference" w:semiHidden="1" w:unhideWhenUsed="1"/>
-    <w:lsdException w:name="endnote text" w:semiHidden="1" w:unhideWhenUsed="1"/>
-    <w:lsdException w:name="table of authorities" w:semiHidden="1" w:unhideWhenUsed="1"/>
-    <w:lsdException w:name="macro" w:semiHidden="1" w:unhideWhenUsed="1"/>
-    <w:lsdException w:name="toa heading" w:semiHidden="1" w:unhideWhenUsed="1"/>
-    <w:lsdException w:name="List" w:semiHidden="1" w:unhideWhenUsed="1"/>
-    <w:lsdException w:name="List Bullet" w:semiHidden="1" w:unhideWhenUsed="1"/>
-    <w:lsdException w:name="List Number" w:semiHidden="1" w:unhideWhenUsed="1"/>
-    <w:lsdException w:name="List 2" w:semiHidden="1" w:unhideWhenUsed="1"/>
-    <w:lsdException w:name="List 3" w:semiHidden="1" w:unhideWhenUsed="1"/>
-    <w:lsdException w:name="List 4" w:semiHidden="1" w:unhideWhenUsed="1"/>
-    <w:lsdException w:name="List 5" w:semiHidden="1" w:unhideWhenUsed="1"/>
-    <w:lsdException w:name="List Bullet 2" w:semiHidden="1" w:unhideWhenUsed="1"/>
-    <w:lsdException w:name="List Bullet 3" w:semiHidden="1" w:unhideWhenUsed="1"/>
-    <w:lsdException w:name="List Bullet 4" w:semiHidden="1" w:unhideWhenUsed="1"/>
-    <w:lsdException w:name="List Bullet 5" w:semiHidden="1" w:unhideWhenUsed="1"/>
-    <w:lsdException w:name="List Number 2" w:semiHidden="1" w:unhideWhenUsed="1"/>
-    <w:lsdException w:name="List Number 3" w:semiHidden="1" w:unhideWhenUsed="1"/>
-    <w:lsdException w:name="List Number 4" w:semiHidden="1" w:unhideWhenUsed="1"/>
-    <w:lsdException w:name="List Number 5" w:semiHidden="1" w:unhideWhenUsed="1"/>
-    <w:lsdException w:name="Title" w:uiPriority="0" w:qFormat="1"/>
-    <w:lsdException w:name="Closing" w:semiHidden="1" w:unhideWhenUsed="1"/>
-    <w:lsdException w:name="Signature" w:semiHidden="1" w:unhideWhenUsed="1"/>
-    <w:lsdException w:name="Default Paragraph Font" w:semiHidden="1" w:uiPriority="1" w:unhideWhenUsed="1"/>
-    <w:lsdException w:name="Body Text" w:semiHidden="1" w:unhideWhenUsed="1"/>
-    <w:lsdException w:name="Body Text Indent" w:semiHidden="1" w:unhideWhenUsed="1"/>
-    <w:lsdException w:name="List Continue" w:semiHidden="1" w:unhideWhenUsed="1"/>
-    <w:lsdException w:name="List Continue 2" w:semiHidden="1" w:unhideWhenUsed="1"/>
-    <w:lsdException w:name="List Continue 3" w:semiHidden="1" w:unhideWhenUsed="1"/>
-    <w:lsdException w:name="List Continue 4" w:semiHidden="1" w:unhideWhenUsed="1"/>
-    <w:lsdException w:name="List Continue 5" w:semiHidden="1" w:unhideWhenUsed="1"/>
-    <w:lsdException w:name="Message Header" w:semiHidden="1" w:unhideWhenUsed="1"/>
-    <w:lsdException w:name="Subtitle" w:uiPriority="11" w:qFormat="1"/>
-    <w:lsdException w:name="Salutation" w:semiHidden="1" w:unhideWhenUsed="1"/>
-    <w:lsdException w:name="Date" w:semiHidden="1" w:unhideWhenUsed="1"/>
-    <w:lsdException w:name="Body Text First Indent" w:semiHidden="1" w:unhideWhenUsed="1"/>
-    <w:lsdException w:name="Body Text First Indent 2" w:semiHidden="1" w:unhideWhenUsed="1"/>
-    <w:lsdException w:name="Note Heading" w:semiHidden="1" w:unhideWhenUsed="1"/>
-    <w:lsdException w:name="Body Text 2" w:semiHidden="1" w:unhideWhenUsed="1"/>
-    <w:lsdException w:name="Body Text 3" w:semiHidden="1" w:unhideWhenUsed="1"/>
-    <w:lsdException w:name="Body Text Indent 2" w:semiHidden="1" w:unhideWhenUsed="1"/>
-    <w:lsdException w:name="Body Text Indent 3" w:semiHidden="1" w:unhideWhenUsed="1"/>
-    <w:lsdException w:name="Block Text" w:semiHidden="1" w:unhideWhenUsed="1"/>
-    <w:lsdException w:name="Hyperlink" w:semiHidden="1" w:unhideWhenUsed="1"/>
-    <w:lsdException w:name="FollowedHyperlink" w:semiHidden="1" w:unhideWhenUsed="1"/>
-    <w:lsdException w:name="Strong" w:uiPriority="22" w:qFormat="1"/>
-    <w:lsdException w:name="Emphasis" w:uiPriority="20" w:qFormat="1"/>
-    <w:lsdException w:name="Document Map" w:semiHidden="1" w:unhideWhenUsed="1"/>
-    <w:lsdException w:name="Plain Text" w:semiHidden="1" w:unhideWhenUsed="1"/>
-    <w:lsdException w:name="E-mail Signature" w:semiHidden="1" w:unhideWhenUsed="1"/>
-    <w:lsdException w:name="HTML Top of Form" w:semiHidden="1" w:unhideWhenUsed="1"/>
-    <w:lsdException w:name="HTML Bottom of Form" w:semiHidden="1" w:unhideWhenUsed="1"/>
-    <w:lsdException w:name="Normal (Web)" w:semiHidden="1" w:unhideWhenUsed="1"/>
-    <w:lsdException w:name="HTML Acronym" w:semiHidden="1" w:unhideWhenUsed="1"/>
-    <w:lsdException w:name="HTML Address" w:semiHidden="1" w:unhideWhenUsed="1"/>
-    <w:lsdException w:name="HTML Cite" w:semiHidden="1" w:unhideWhenUsed="1"/>
-    <w:lsdException w:name="HTML Code" w:semiHidden="1" w:unhideWhenUsed="1"/>
-    <w:lsdException w:name="HTML Definition" w:semiHidden="1" w:unhideWhenUsed="1"/>
-    <w:lsdException w:name="HTML Keyboard" w:semiHidden="1" w:unhideWhenUsed="1"/>
-    <w:lsdException w:name="HTML Preformatted" w:semiHidden="1" w:unhideWhenUsed="1"/>
-    <w:lsdException w:name="HTML Sample" w:semiHidden="1" w:unhideWhenUsed="1"/>
-    <w:lsdException w:name="HTML Typewriter" w:semiHidden="1" w:unhideWhenUsed="1"/>
-    <w:lsdException w:name="HTML Variable" w:semiHidden="1" w:unhideWhenUsed="1"/>
-    <w:lsdException w:name="Normal Table" w:semiHidden="1" w:unhideWhenUsed="1"/>
-    <w:lsdException w:name="annotation subject" w:semiHidden="1" w:unhideWhenUsed="1"/>
-    <w:lsdException w:name="No List" w:semiHidden="1" w:unhideWhenUsed="1"/>
-    <w:lsdException w:name="Outline List 1" w:semiHidden="1" w:unhideWhenUsed="1"/>
-    <w:lsdException w:name="Outline List 2" w:semiHidden="1" w:unhideWhenUsed="1"/>
-    <w:lsdException w:name="Outline List 3" w:semiHidden="1" w:unhideWhenUsed="1"/>
-    <w:lsdException w:name="Table Simple 1" w:semiHidden="1" w:unhideWhenUsed="1"/>
-    <w:lsdException w:name="Table Simple 2" w:semiHidden="1" w:unhideWhenUsed="1"/>
-    <w:lsdException w:name="Table Simple 3" w:semiHidden="1" w:unhideWhenUsed="1"/>
-    <w:lsdException w:name="Table Classic 1" w:semiHidden="1" w:unhideWhenUsed="1"/>
-    <w:lsdException w:name="Table Classic 2" w:semiHidden="1" w:unhideWhenUsed="1"/>
-    <w:lsdException w:name="Table Classic 3" w:semiHidden="1" w:unhideWhenUsed="1"/>
-    <w:lsdException w:name="Table Classic 4" w:semiHidden="1" w:unhideWhenUsed="1"/>
-    <w:lsdException w:name="Table Colorful 1" w:semiHidden="1" w:unhideWhenUsed="1"/>
-    <w:lsdException w:name="Table Colorful 2" w:semiHidden="1" w:unhideWhenUsed="1"/>
-    <w:lsdException w:name="Table Colorful 3" w:semiHidden="1" w:unhideWhenUsed="1"/>
-    <w:lsdException w:name="Table Columns 1" w:semiHidden="1" w:unhideWhenUsed="1"/>
-    <w:lsdException w:name="Table Columns 2" w:semiHidden="1" w:unhideWhenUsed="1"/>
-    <w:lsdException w:name="Table Columns 3" w:semiHidden="1" w:unhideWhenUsed="1"/>
-    <w:lsdException w:name="Table Columns 4" w:semiHidden="1" w:unhideWhenUsed="1"/>
-    <w:lsdException w:name="Table Columns 5" w:semiHidden="1" w:unhideWhenUsed="1"/>
-    <w:lsdException w:name="Table Grid 1" w:semiHidden="1" w:unhideWhenUsed="1"/>
-    <w:lsdException w:name="Table Grid 2" w:semiHidden="1" w:unhideWhenUsed="1"/>
-    <w:lsdException w:name="Table Grid 3" w:semiHidden="1" w:unhideWhenUsed="1"/>
-    <w:lsdException w:name="Table Grid 4" w:semiHidden="1" w:unhideWhenUsed="1"/>
-    <w:lsdException w:name="Table Grid 5" w:semiHidden="1" w:unhideWhenUsed="1"/>
-    <w:lsdException w:name="Table Grid 6" w:semiHidden="1" w:unhideWhenUsed="1"/>
-    <w:lsdException w:name="Table Grid 7" w:semiHidden="1" w:unhideWhenUsed="1"/>
-    <w:lsdException w:name="Table Grid 8" w:semiHidden="1" w:unhideWhenUsed="1"/>
-    <w:lsdException w:name="Table List 1" w:semiHidden="1" w:unhideWhenUsed="1"/>
-    <w:lsdException w:name="Table List 2" w:semiHidden="1" w:unhideWhenUsed="1"/>
-    <w:lsdException w:name="Table List 3" w:semiHidden="1" w:unhideWhenUsed="1"/>
-    <w:lsdException w:name="Table List 4" w:semiHidden="1" w:unhideWhenUsed="1"/>
-    <w:lsdException w:name="Table List 5" w:semiHidden="1" w:unhideWhenUsed="1"/>
-    <w:lsdException w:name="Table List 6" w:semiHidden="1" w:unhideWhenUsed="1"/>
-    <w:lsdException w:name="Table List 7" w:semiHidden="1" w:unhideWhenUsed="1"/>
-    <w:lsdException w:name="Table List 8" w:semiHidden="1" w:unhideWhenUsed="1"/>
-    <w:lsdException w:name="Table 3D effects 1" w:semiHidden="1" w:unhideWhenUsed="1"/>
-    <w:lsdException w:name="Table 3D effects 2" w:semiHidden="1" w:unhideWhenUsed="1"/>
-    <w:lsdException w:name="Table 3D effects 3" w:semiHidden="1" w:unhideWhenUsed="1"/>
-    <w:lsdException w:name="Table Contemporary" w:semiHidden="1" w:unhideWhenUsed="1"/>
-    <w:lsdException w:name="Table Elegant" w:semiHidden="1" w:unhideWhenUsed="1"/>
-    <w:lsdException w:name="Table Professional" w:semiHidden="1" w:unhideWhenUsed="1"/>
-    <w:lsdException w:name="Table Subtle 1" w:semiHidden="1" w:unhideWhenUsed="1"/>
-    <w:lsdException w:name="Table Subtle 2" w:semiHidden="1" w:unhideWhenUsed="1"/>
-    <w:lsdException w:name="Table Web 1" w:semiHidden="1" w:unhideWhenUsed="1"/>
-    <w:lsdException w:name="Table Web 2" w:semiHidden="1" w:unhideWhenUsed="1"/>
-    <w:lsdException w:name="Table Web 3" w:semiHidden="1" w:unhideWhenUsed="1"/>
-    <w:lsdException w:name="Balloon Text" w:semiHidden="1" w:unhideWhenUsed="1"/>
-    <w:lsdException w:name="Table Grid" w:uiPriority="1"/>
-    <w:lsdException w:name="Table Theme" w:semiHidden="1" w:unhideWhenUsed="1"/>
-    <w:lsdException w:name="Placeholder Text" w:semiHidden="1"/>
-    <w:lsdException w:name="No Spacing" w:qFormat="1"/>
-    <w:lsdException w:name="Light Shading" w:uiPriority="60"/>
-    <w:lsdException w:name="Light List" w:uiPriority="61"/>
-    <w:lsdException w:name="Light Grid" w:uiPriority="62"/>
-    <w:lsdException w:name="Medium Shading 1" w:uiPriority="63"/>
-    <w:lsdException w:name="Medium Shading 2" w:uiPriority="64"/>
-    <w:lsdException w:name="Medium List 1" w:uiPriority="65"/>
-    <w:lsdException w:name="Medium List 2" w:uiPriority="66"/>
-    <w:lsdException w:name="Medium Grid 1" w:uiPriority="67"/>
-    <w:lsdException w:name="Medium Grid 2" w:uiPriority="68"/>
-    <w:lsdException w:name="Medium Grid 3" w:uiPriority="69"/>
-    <w:lsdException w:name="Dark List" w:uiPriority="70"/>
-    <w:lsdException w:name="Colorful Shading" w:uiPriority="71"/>
-    <w:lsdException w:name="Colorful List" w:uiPriority="72"/>
-    <w:lsdException w:name="Colorful Grid" w:uiPriority="73"/>
-    <w:lsdException w:name="Light Shading Accent 1" w:uiPriority="60"/>
-    <w:lsdException w:name="Light List Accent 1" w:uiPriority="61"/>
-    <w:lsdException w:name="Light Grid Accent 1" w:uiPriority="62"/>
-    <w:lsdException w:name="Medium Shading 1 Accent 1" w:uiPriority="63"/>
-    <w:lsdException w:name="Medium Shading 2 Accent 1" w:uiPriority="64"/>
-    <w:lsdException w:name="Medium List 1 Accent 1" w:uiPriority="65"/>
-    <w:lsdException w:name="Revision" w:semiHidden="1"/>
-    <w:lsdException w:name="List Paragraph" w:uiPriority="34" w:qFormat="1"/>
-    <w:lsdException w:name="Quote" w:uiPriority="29" w:qFormat="1"/>
-    <w:lsdException w:name="Intense Quote" w:uiPriority="30" w:qFormat="1"/>
-    <w:lsdException w:name="Medium List 2 Accent 1" w:uiPriority="66"/>
-    <w:lsdException w:name="Medium Grid 1 Accent 1" w:uiPriority="67"/>
-    <w:lsdException w:name="Medium Grid 2 Accent 1" w:uiPriority="68"/>
-    <w:lsdException w:name="Medium Grid 3 Accent 1" w:uiPriority="69"/>
-    <w:lsdException w:name="Dark List Accent 1" w:uiPriority="70"/>
-    <w:lsdException w:name="Colorful Shading Accent 1" w:uiPriority="71"/>
-    <w:lsdException w:name="Colorful List Accent 1" w:uiPriority="72"/>
-    <w:lsdException w:name="Colorful Grid Accent 1" w:uiPriority="73"/>
-    <w:lsdException w:name="Light Shading Accent 2" w:uiPriority="60"/>
-    <w:lsdException w:name="Light List Accent 2" w:uiPriority="61"/>
-    <w:lsdException w:name="Light Grid Accent 2" w:uiPriority="62"/>
-    <w:lsdException w:name="Medium Shading 1 Accent 2" w:uiPriority="63"/>
-    <w:lsdException w:name="Medium Shading 2 Accent 2" w:uiPriority="64"/>
-    <w:lsdException w:name="Medium List 1 Accent 2" w:uiPriority="65"/>
-    <w:lsdException w:name="Medium List 2 Accent 2" w:uiPriority="66"/>
-    <w:lsdException w:name="Medium Grid 1 Accent 2" w:uiPriority="67"/>
-    <w:lsdException w:name="Medium Grid 2 Accent 2" w:uiPriority="68"/>
-    <w:lsdException w:name="Medium Grid 3 Accent 2" w:uiPriority="69"/>
-    <w:lsdException w:name="Dark List Accent 2" w:uiPriority="70"/>
-    <w:lsdException w:name="Colorful Shading Accent 2" w:uiPriority="71"/>
-    <w:lsdException w:name="Colorful List Accent 2" w:uiPriority="72"/>
-    <w:lsdException w:name="Colorful Grid Accent 2" w:uiPriority="73"/>
-    <w:lsdException w:name="Light Shading Accent 3" w:uiPriority="60"/>
-    <w:lsdException w:name="Light List Accent 3" w:uiPriority="61"/>
-    <w:lsdException w:name="Light Grid Accent 3" w:uiPriority="62"/>
-    <w:lsdException w:name="Medium Shading 1 Accent 3" w:uiPriority="63"/>
-    <w:lsdException w:name="Medium Shading 2 Accent 3" w:uiPriority="64"/>
-    <w:lsdException w:name="Medium List 1 Accent 3" w:uiPriority="65"/>
-    <w:lsdException w:name="Medium List 2 Accent 3" w:uiPriority="66"/>
-    <w:lsdException w:name="Medium Grid 1 Accent 3" w:uiPriority="67"/>
-    <w:lsdException w:name="Medium Grid 2 Accent 3" w:uiPriority="68"/>
-    <w:lsdException w:name="Medium Grid 3 Accent 3" w:uiPriority="69"/>
-    <w:lsdException w:name="Dark List Accent 3" w:uiPriority="70"/>
-    <w:lsdException w:name="Colorful Shading Accent 3" w:uiPriority="71"/>
-    <w:lsdException w:name="Colorful List Accent 3" w:uiPriority="72"/>
-    <w:lsdException w:name="Colorful Grid Accent 3" w:uiPriority="73"/>
-    <w:lsdException w:name="Light Shading Accent 4" w:uiPriority="60"/>
-    <w:lsdException w:name="Light List Accent 4" w:uiPriority="61"/>
-    <w:lsdException w:name="Light Grid Accent 4" w:uiPriority="62"/>
-    <w:lsdException w:name="Medium Shading 1 Accent 4" w:uiPriority="63"/>
-    <w:lsdException w:name="Medium Shading 2 Accent 4" w:uiPriority="64"/>
-    <w:lsdException w:name="Medium List 1 Accent 4" w:uiPriority="65"/>
-    <w:lsdException w:name="Medium List 2 Accent 4" w:uiPriority="66"/>
-    <w:lsdException w:name="Medium Grid 1 Accent 4" w:uiPriority="67"/>
-    <w:lsdException w:name="Medium Grid 2 Accent 4" w:uiPriority="68"/>
-    <w:lsdException w:name="Medium Grid 3 Accent 4" w:uiPriority="69"/>
-    <w:lsdException w:name="Dark List Accent 4" w:uiPriority="70"/>
-    <w:lsdException w:name="Colorful Shading Accent 4" w:uiPriority="71"/>
-    <w:lsdException w:name="Colorful List Accent 4" w:uiPriority="72"/>
-    <w:lsdException w:name="Colorful Grid Accent 4" w:uiPriority="73"/>
-    <w:lsdException w:name="Light Shading Accent 5" w:uiPriority="60"/>
-    <w:lsdException w:name="Light List Accent 5" w:uiPriority="61"/>
-    <w:lsdException w:name="Light Grid Accent 5" w:uiPriority="62"/>
-    <w:lsdException w:name="Medium Shading 1 Accent 5" w:uiPriority="63"/>
-    <w:lsdException w:name="Medium Shading 2 Accent 5" w:uiPriority="64"/>
-    <w:lsdException w:name="Medium List 1 Accent 5" w:uiPriority="65"/>
-    <w:lsdException w:name="Medium List 2 Accent 5" w:uiPriority="66"/>
-    <w:lsdException w:name="Medium Grid 1 Accent 5" w:uiPriority="67"/>
-    <w:lsdException w:name="Medium Grid 2 Accent 5" w:uiPriority="68"/>
-    <w:lsdException w:name="Medium Grid 3 Accent 5" w:uiPriority="69"/>
-    <w:lsdException w:name="Dark List Accent 5" w:uiPriority="70"/>
-    <w:lsdException w:name="Colorful Shading Accent 5" w:uiPriority="71"/>
-    <w:lsdException w:name="Colorful List Accent 5" w:uiPriority="72"/>
-    <w:lsdException w:name="Colorful Grid Accent 5" w:uiPriority="73"/>
-    <w:lsdException w:name="Light Shading Accent 6" w:uiPriority="60"/>
-    <w:lsdException w:name="Light List Accent 6" w:uiPriority="61"/>
-    <w:lsdException w:name="Light Grid Accent 6" w:uiPriority="62"/>
-    <w:lsdException w:name="Medium Shading 1 Accent 6" w:uiPriority="63"/>
-    <w:lsdException w:name="Medium Shading 2 Accent 6" w:uiPriority="64"/>
-    <w:lsdException w:name="Medium List 1 Accent 6" w:uiPriority="65"/>
-    <w:lsdException w:name="Medium List 2 Accent 6" w:uiPriority="66"/>
-    <w:lsdException w:name="Medium Grid 1 Accent 6" w:uiPriority="67"/>
-    <w:lsdException w:name="Medium Grid 2 Accent 6" w:uiPriority="68"/>
-    <w:lsdException w:name="Medium Grid 3 Accent 6" w:uiPriority="69"/>
-    <w:lsdException w:name="Dark List Accent 6" w:uiPriority="70"/>
-    <w:lsdException w:name="Colorful Shading Accent 6" w:uiPriority="71"/>
-    <w:lsdException w:name="Colorful List Accent 6" w:uiPriority="72"/>
-    <w:lsdException w:name="Colorful Grid Accent 6" w:uiPriority="73"/>
-    <w:lsdException w:name="Subtle Emphasis" w:uiPriority="19" w:qFormat="1"/>
-    <w:lsdException w:name="Intense Emphasis" w:uiPriority="21" w:qFormat="1"/>
-    <w:lsdException w:name="Subtle Reference" w:uiPriority="31" w:qFormat="1"/>
-    <w:lsdException w:name="Intense Reference" w:uiPriority="32" w:qFormat="1"/>
-    <w:lsdException w:name="Book Title" w:uiPriority="33" w:qFormat="1"/>
-    <w:lsdException w:name="Bibliography" w:semiHidden="1" w:uiPriority="37" w:unhideWhenUsed="1"/>
-    <w:lsdException w:name="TOC Heading" w:semiHidden="1" w:uiPriority="39" w:unhideWhenUsed="1" w:qFormat="1"/>
-    <w:lsdException w:name="Plain Table 1" w:uiPriority="41"/>
-    <w:lsdException w:name="Plain Table 2" w:uiPriority="42"/>
-    <w:lsdException w:name="Plain Table 3" w:uiPriority="43"/>
-    <w:lsdException w:name="Plain Table 4" w:uiPriority="44"/>
-    <w:lsdException w:name="Plain Table 5" w:uiPriority="45"/>
-    <w:lsdException w:name="Grid Table Light" w:uiPriority="40"/>
-    <w:lsdException w:name="Grid Table 1 Light" w:uiPriority="46"/>
-    <w:lsdException w:name="Grid Table 2" w:uiPriority="47"/>
-    <w:lsdException w:name="Grid Table 3" w:uiPriority="48"/>
-    <w:lsdException w:name="Grid Table 4" w:uiPriority="49"/>
-    <w:lsdException w:name="Grid Table 5 Dark" w:uiPriority="50"/>
-    <w:lsdException w:name="Grid Table 6 Colorful" w:uiPriority="51"/>
-    <w:lsdException w:name="Grid Table 7 Colorful" w:uiPriority="52"/>
-    <w:lsdException w:name="Grid Table 1 Light Accent 1" w:uiPriority="46"/>
-    <w:lsdException w:name="Grid Table 2 Accent 1" w:uiPriority="47"/>
-    <w:lsdException w:name="Grid Table 3 Accent 1" w:uiPriority="48"/>
-    <w:lsdException w:name="Grid Table 4 Accent 1" w:uiPriority="49"/>
-    <w:lsdException w:name="Grid Table 5 Dark Accent 1" w:uiPriority="50"/>
-    <w:lsdException w:name="Grid Table 6 Colorful Accent 1" w:uiPriority="51"/>
-    <w:lsdException w:name="Grid Table 7 Colorful Accent 1" w:uiPriority="52"/>
-    <w:lsdException w:name="Grid Table 1 Light Accent 2" w:uiPriority="46"/>
-    <w:lsdException w:name="Grid Table 2 Accent 2" w:uiPriority="47"/>
-    <w:lsdException w:name="Grid Table 3 Accent 2" w:uiPriority="48"/>
-    <w:lsdException w:name="Grid Table 4 Accent 2" w:uiPriority="49"/>
-    <w:lsdException w:name="Grid Table 5 Dark Accent 2" w:uiPriority="50"/>
-    <w:lsdException w:name="Grid Table 6 Colorful Accent 2" w:uiPriority="51"/>
-    <w:lsdException w:name="Grid Table 7 Colorful Accent 2" w:uiPriority="52"/>
-    <w:lsdException w:name="Grid Table 1 Light Accent 3" w:uiPriority="46"/>
-    <w:lsdException w:name="Grid Table 2 Accent 3" w:uiPriority="47"/>
-    <w:lsdException w:name="Grid Table 3 Accent 3" w:uiPriority="48"/>
-    <w:lsdException w:name="Grid Table 4 Accent 3" w:uiPriority="49"/>
-    <w:lsdException w:name="Grid Table 5 Dark Accent 3" w:uiPriority="50"/>
-    <w:lsdException w:name="Grid Table 6 Colorful Accent 3" w:uiPriority="51"/>
-    <w:lsdException w:name="Grid Table 7 Colorful Accent 3" w:uiPriority="52"/>
-    <w:lsdException w:name="Grid Table 1 Light Accent 4" w:uiPriority="46"/>
-    <w:lsdException w:name="Grid Table 2 Accent 4" w:uiPriority="47"/>
-    <w:lsdException w:name="Grid Table 3 Accent 4" w:uiPriority="48"/>
-    <w:lsdException w:name="Grid Table 4 Accent 4" w:uiPriority="49"/>
-    <w:lsdException w:name="Grid Table 5 Dark Accent 4" w:uiPriority="50"/>
-    <w:lsdException w:name="Grid Table 6 Colorful Accent 4" w:uiPriority="51"/>
-    <w:lsdException w:name="Grid Table 7 Colorful Accent 4" w:uiPriority="52"/>
-    <w:lsdException w:name="Grid Table 1 Light Accent 5" w:uiPriority="46"/>
-    <w:lsdException w:name="Grid Table 2 Accent 5" w:uiPriority="47"/>
-    <w:lsdException w:name="Grid Table 3 Accent 5" w:uiPriority="48"/>
-    <w:lsdException w:name="Grid Table 4 Accent 5" w:uiPriority="49"/>
-    <w:lsdException w:name="Grid Table 5 Dark Accent 5" w:uiPriority="50"/>
-    <w:lsdException w:name="Grid Table 6 Colorful Accent 5" w:uiPriority="51"/>
-    <w:lsdException w:name="Grid Table 7 Colorful Accent 5" w:uiPriority="52"/>
-    <w:lsdException w:name="Grid Table 1 Light Accent 6" w:uiPriority="46"/>
-    <w:lsdException w:name="Grid Table 2 Accent 6" w:uiPriority="47"/>
-    <w:lsdException w:name="Grid Table 3 Accent 6" w:uiPriority="48"/>
-    <w:lsdException w:name="Grid Table 4 Accent 6" w:uiPriority="49"/>
-    <w:lsdException w:name="Grid Table 5 Dark Accent 6" w:uiPriority="50"/>
-    <w:lsdException w:name="Grid Table 6 Colorful Accent 6" w:uiPriority="51"/>
-    <w:lsdException w:name="Grid Table 7 Colorful Accent 6" w:uiPriority="52"/>
-    <w:lsdException w:name="List Table 1 Light" w:uiPriority="46"/>
-    <w:lsdException w:name="List Table 2" w:uiPriority="47"/>
-    <w:lsdException w:name="List Table 3" w:uiPriority="48"/>
-    <w:lsdException w:name="List Table 4" w:uiPriority="49"/>
-    <w:lsdException w:name="List Table 5 Dark" w:uiPriority="50"/>
-    <w:lsdException w:name="List Table 6 Colorful" w:uiPriority="51"/>
-    <w:lsdException w:name="List Table 7 Colorful" w:uiPriority="52"/>
-    <w:lsdException w:name="List Table 1 Light Accent 1" w:uiPriority="46"/>
-    <w:lsdException w:name="List Table 2 Accent 1" w:uiPriority="47"/>
-    <w:lsdException w:name="List Table 3 Accent 1" w:uiPriority="48"/>
-    <w:lsdException w:name="List Table 4 Accent 1" w:uiPriority="49"/>
-    <w:lsdException w:name="List Table 5 Dark Accent 1" w:uiPriority="50"/>
-    <w:lsdException w:name="List Table 6 Colorful Accent 1" w:uiPriority="51"/>
-    <w:lsdException w:name="List Table 7 Colorful Accent 1" w:uiPriority="52"/>
-    <w:lsdException w:name="List Table 1 Light Accent 2" w:uiPriority="46"/>
-    <w:lsdException w:name="List Table 2 Accent 2" w:uiPriority="47"/>
-    <w:lsdException w:name="List Table 3 Accent 2" w:uiPriority="48"/>
-    <w:lsdException w:name="List Table 4 Accent 2" w:uiPriority="49"/>
-    <w:lsdException w:name="List Table 5 Dark Accent 2" w:uiPriority="50"/>
-    <w:lsdException w:name="List Table 6 Colorful Accent 2" w:uiPriority="51"/>
-    <w:lsdException w:name="List Table 7 Colorful Accent 2" w:uiPriority="52"/>
-    <w:lsdException w:name="List Table 1 Light Accent 3" w:uiPriority="46"/>
-    <w:lsdException w:name="List Table 2 Accent 3" w:uiPriority="47"/>
-    <w:lsdException w:name="List Table 3 Accent 3" w:uiPriority="48"/>
-    <w:lsdException w:name="List Table 4 Accent 3" w:uiPriority="49"/>
-    <w:lsdException w:name="List Table 5 Dark Accent 3" w:uiPriority="50"/>
-    <w:lsdException w:name="List Table 6 Colorful Accent 3" w:uiPriority="51"/>
-    <w:lsdException w:name="List Table 7 Colorful Accent 3" w:uiPriority="52"/>
-    <w:lsdException w:name="List Table 1 Light Accent 4" w:uiPriority="46"/>
-    <w:lsdException w:name="List Table 2 Accent 4" w:uiPriority="47"/>
-    <w:lsdException w:name="List Table 3 Accent 4" w:uiPriority="48"/>
-    <w:lsdException w:name="List Table 4 Accent 4" w:uiPriority="49"/>
-    <w:lsdException w:name="List Table 5 Dark Accent 4" w:uiPriority="50"/>
-    <w:lsdException w:name="List Table 6 Colorful Accent 4" w:uiPriority="51"/>
-    <w:lsdException w:name="List Table 7 Colorful Accent 4" w:uiPriority="52"/>
-    <w:lsdException w:name="List Table 1 Light Accent 5" w:uiPriority="46"/>
-    <w:lsdException w:name="List Table 2 Accent 5" w:uiPriority="47"/>
-    <w:lsdException w:name="List Table 3 Accent 5" w:uiPriority="48"/>
-    <w:lsdException w:name="List Table 4 Accent 5" w:uiPriority="49"/>
-    <w:lsdException w:name="List Table 5 Dark Accent 5" w:uiPriority="50"/>
-    <w:lsdException w:name="List Table 6 Colorful Accent 5" w:uiPriority="51"/>
-    <w:lsdException w:name="List Table 7 Colorful Accent 5" w:uiPriority="52"/>
-    <w:lsdException w:name="List Table 1 Light Accent 6" w:uiPriority="46"/>
-    <w:lsdException w:name="List Table 2 Accent 6" w:uiPriority="47"/>
-    <w:lsdException w:name="List Table 3 Accent 6" w:uiPriority="48"/>
-    <w:lsdException w:name="List Table 4 Accent 6" w:uiPriority="49"/>
-    <w:lsdException w:name="List Table 5 Dark Accent 6" w:uiPriority="50"/>
-    <w:lsdException w:name="List Table 6 Colorful Accent 6" w:uiPriority="51"/>
-    <w:lsdException w:name="List Table 7 Colorful Accent 6" w:uiPriority="52"/>
+  <w:latentStyles w:defLockedState="0" w:defUIPriority="99" w:defSemiHidden="1" w:defUnhideWhenUsed="1" w:defQFormat="0" w:count="267">
+    <w:lsdException w:name="Normal" w:semiHidden="0" w:uiPriority="0" w:unhideWhenUsed="0" w:qFormat="1"/>
+    <w:lsdException w:name="heading 1" w:semiHidden="0" w:uiPriority="9" w:unhideWhenUsed="0" w:qFormat="1"/>
+    <w:lsdException w:name="heading 2" w:uiPriority="0" w:qFormat="1"/>
+    <w:lsdException w:name="heading 3" w:uiPriority="9" w:qFormat="1"/>
+    <w:lsdException w:name="heading 4" w:uiPriority="9" w:qFormat="1"/>
+    <w:lsdException w:name="heading 5" w:uiPriority="9" w:qFormat="1"/>
+    <w:lsdException w:name="heading 6" w:uiPriority="9" w:qFormat="1"/>
+    <w:lsdException w:name="heading 7" w:uiPriority="9" w:qFormat="1"/>
+    <w:lsdException w:name="heading 8" w:uiPriority="9" w:qFormat="1"/>
+    <w:lsdException w:name="heading 9" w:uiPriority="9" w:qFormat="1"/>
+    <w:lsdException w:name="toc 1" w:uiPriority="39"/>
+    <w:lsdException w:name="toc 2" w:uiPriority="39"/>
+    <w:lsdException w:name="toc 3" w:uiPriority="39"/>
+    <w:lsdException w:name="toc 4" w:uiPriority="39"/>
+    <w:lsdException w:name="toc 5" w:uiPriority="39"/>
+    <w:lsdException w:name="toc 6" w:uiPriority="39"/>
+    <w:lsdException w:name="toc 7" w:uiPriority="39"/>
+    <w:lsdException w:name="toc 8" w:uiPriority="39"/>
+    <w:lsdException w:name="toc 9" w:uiPriority="39"/>
+    <w:lsdException w:name="caption" w:uiPriority="35" w:qFormat="1"/>
+    <w:lsdException w:name="Title" w:semiHidden="0" w:uiPriority="0" w:unhideWhenUsed="0" w:qFormat="1"/>
+    <w:lsdException w:name="Default Paragraph Font" w:uiPriority="1"/>
+    <w:lsdException w:name="Subtitle" w:semiHidden="0" w:uiPriority="11" w:unhideWhenUsed="0" w:qFormat="1"/>
+    <w:lsdException w:name="Strong" w:semiHidden="0" w:uiPriority="22" w:unhideWhenUsed="0" w:qFormat="1"/>
+    <w:lsdException w:name="Emphasis" w:semiHidden="0" w:uiPriority="20" w:unhideWhenUsed="0" w:qFormat="1"/>
+    <w:lsdException w:name="Table Grid" w:semiHidden="0" w:uiPriority="1" w:unhideWhenUsed="0"/>
+    <w:lsdException w:name="Placeholder Text" w:unhideWhenUsed="0"/>
+    <w:lsdException w:name="No Spacing" w:semiHidden="0" w:unhideWhenUsed="0" w:qFormat="1"/>
+    <w:lsdException w:name="Light Shading" w:semiHidden="0" w:uiPriority="60" w:unhideWhenUsed="0"/>
+    <w:lsdException w:name="Light List" w:semiHidden="0" w:uiPriority="61" w:unhideWhenUsed="0"/>
+    <w:lsdException w:name="Light Grid" w:semiHidden="0" w:uiPriority="62" w:unhideWhenUsed="0"/>
+    <w:lsdException w:name="Medium Shading 1" w:semiHidden="0" w:uiPriority="63" w:unhideWhenUsed="0"/>
+    <w:lsdException w:name="Medium Shading 2" w:semiHidden="0" w:uiPriority="64" w:unhideWhenUsed="0"/>
+    <w:lsdException w:name="Medium List 1" w:semiHidden="0" w:uiPriority="65" w:unhideWhenUsed="0"/>
+    <w:lsdException w:name="Medium List 2" w:semiHidden="0" w:uiPriority="66" w:unhideWhenUsed="0"/>
+    <w:lsdException w:name="Medium Grid 1" w:semiHidden="0" w:uiPriority="67" w:unhideWhenUsed="0"/>
+    <w:lsdException w:name="Medium Grid 2" w:semiHidden="0" w:uiPriority="68" w:unhideWhenUsed="0"/>
+    <w:lsdException w:name="Medium Grid 3" w:semiHidden="0" w:uiPriority="69" w:unhideWhenUsed="0"/>
+    <w:lsdException w:name="Dark List" w:semiHidden="0" w:uiPriority="70" w:unhideWhenUsed="0"/>
+    <w:lsdException w:name="Colorful Shading" w:semiHidden="0" w:uiPriority="71" w:unhideWhenUsed="0"/>
+    <w:lsdException w:name="Colorful List" w:semiHidden="0" w:uiPriority="72" w:unhideWhenUsed="0"/>
+    <w:lsdException w:name="Colorful Grid" w:semiHidden="0" w:uiPriority="73" w:unhideWhenUsed="0"/>
+    <w:lsdException w:name="Light Shading Accent 1" w:semiHidden="0" w:uiPriority="60" w:unhideWhenUsed="0"/>
+    <w:lsdException w:name="Light List Accent 1" w:semiHidden="0" w:uiPriority="61" w:unhideWhenUsed="0"/>
+    <w:lsdException w:name="Light Grid Accent 1" w:semiHidden="0" w:uiPriority="62" w:unhideWhenUsed="0"/>
+    <w:lsdException w:name="Medium Shading 1 Accent 1" w:semiHidden="0" w:uiPriority="63" w:unhideWhenUsed="0"/>
+    <w:lsdException w:name="Medium Shading 2 Accent 1" w:semiHidden="0" w:uiPriority="64" w:unhideWhenUsed="0"/>
+    <w:lsdException w:name="Medium List 1 Accent 1" w:semiHidden="0" w:uiPriority="65" w:unhideWhenUsed="0"/>
+    <w:lsdException w:name="Revision" w:unhideWhenUsed="0"/>
+    <w:lsdException w:name="List Paragraph" w:semiHidden="0" w:uiPriority="34" w:unhideWhenUsed="0" w:qFormat="1"/>
+    <w:lsdException w:name="Quote" w:semiHidden="0" w:uiPriority="29" w:unhideWhenUsed="0" w:qFormat="1"/>
+    <w:lsdException w:name="Intense Quote" w:semiHidden="0" w:uiPriority="30" w:unhideWhenUsed="0" w:qFormat="1"/>
+    <w:lsdException w:name="Medium List 2 Accent 1" w:semiHidden="0" w:uiPriority="66" w:unhideWhenUsed="0"/>
+    <w:lsdException w:name="Medium Grid 1 Accent 1" w:semiHidden="0" w:uiPriority="67" w:unhideWhenUsed="0"/>
+    <w:lsdException w:name="Medium Grid 2 Accent 1" w:semiHidden="0" w:uiPriority="68" w:unhideWhenUsed="0"/>
+    <w:lsdException w:name="Medium Grid 3 Accent 1" w:semiHidden="0" w:uiPriority="69" w:unhideWhenUsed="0"/>
+    <w:lsdException w:name="Dark List Accent 1" w:semiHidden="0" w:uiPriority="70" w:unhideWhenUsed="0"/>
+    <w:lsdException w:name="Colorful Shading Accent 1" w:semiHidden="0" w:uiPriority="71" w:unhideWhenUsed="0"/>
+    <w:lsdException w:name="Colorful List Accent 1" w:semiHidden="0" w:uiPriority="72" w:unhideWhenUsed="0"/>
+    <w:lsdException w:name="Colorful Grid Accent 1" w:semiHidden="0" w:uiPriority="73" w:unhideWhenUsed="0"/>
+    <w:lsdException w:name="Light Shading Accent 2" w:semiHidden="0" w:uiPriority="60" w:unhideWhenUsed="0"/>
+    <w:lsdException w:name="Light List Accent 2" w:semiHidden="0" w:uiPriority="61" w:unhideWhenUsed="0"/>
+    <w:lsdException w:name="Light Grid Accent 2" w:semiHidden="0" w:uiPriority="62" w:unhideWhenUsed="0"/>
+    <w:lsdException w:name="Medium Shading 1 Accent 2" w:semiHidden="0" w:uiPriority="63" w:unhideWhenUsed="0"/>
+    <w:lsdException w:name="Medium Shading 2 Accent 2" w:semiHidden="0" w:uiPriority="64" w:unhideWhenUsed="0"/>
+    <w:lsdException w:name="Medium List 1 Accent 2" w:semiHidden="0" w:uiPriority="65" w:unhideWhenUsed="0"/>
+    <w:lsdException w:name="Medium List 2 Accent 2" w:semiHidden="0" w:uiPriority="66" w:unhideWhenUsed="0"/>
+    <w:lsdException w:name="Medium Grid 1 Accent 2" w:semiHidden="0" w:uiPriority="67" w:unhideWhenUsed="0"/>
+    <w:lsdException w:name="Medium Grid 2 Accent 2" w:semiHidden="0" w:uiPriority="68" w:unhideWhenUsed="0"/>
+    <w:lsdException w:name="Medium Grid 3 Accent 2" w:semiHidden="0" w:uiPriority="69" w:unhideWhenUsed="0"/>
+    <w:lsdException w:name="Dark List Accent 2" w:semiHidden="0" w:uiPriority="70" w:unhideWhenUsed="0"/>
+    <w:lsdException w:name="Colorful Shading Accent 2" w:semiHidden="0" w:uiPriority="71" w:unhideWhenUsed="0"/>
+    <w:lsdException w:name="Colorful List Accent 2" w:semiHidden="0" w:uiPriority="72" w:unhideWhenUsed="0"/>
+    <w:lsdException w:name="Colorful Grid Accent 2" w:semiHidden="0" w:uiPriority="73" w:unhideWhenUsed="0"/>
+    <w:lsdException w:name="Light Shading Accent 3" w:semiHidden="0" w:uiPriority="60" w:unhideWhenUsed="0"/>
+    <w:lsdException w:name="Light List Accent 3" w:semiHidden="0" w:uiPriority="61" w:unhideWhenUsed="0"/>
+    <w:lsdException w:name="Light Grid Accent 3" w:semiHidden="0" w:uiPriority="62" w:unhideWhenUsed="0"/>
+    <w:lsdException w:name="Medium Shading 1 Accent 3" w:semiHidden="0" w:uiPriority="63" w:unhideWhenUsed="0"/>
+    <w:lsdException w:name="Medium Shading 2 Accent 3" w:semiHidden="0" w:uiPriority="64" w:unhideWhenUsed="0"/>
+    <w:lsdException w:name="Medium List 1 Accent 3" w:semiHidden="0" w:uiPriority="65" w:unhideWhenUsed="0"/>
+    <w:lsdException w:name="Medium List 2 Accent 3" w:semiHidden="0" w:uiPriority="66" w:unhideWhenUsed="0"/>
+    <w:lsdException w:name="Medium Grid 1 Accent 3" w:semiHidden="0" w:uiPriority="67" w:unhideWhenUsed="0"/>
+    <w:lsdException w:name="Medium Grid 2 Accent 3" w:semiHidden="0" w:uiPriority="68" w:unhideWhenUsed="0"/>
+    <w:lsdException w:name="Medium Grid 3 Accent 3" w:semiHidden="0" w:uiPriority="69" w:unhideWhenUsed="0"/>
+    <w:lsdException w:name="Dark List Accent 3" w:semiHidden="0" w:uiPriority="70" w:unhideWhenUsed="0"/>
+    <w:lsdException w:name="Colorful Shading Accent 3" w:semiHidden="0" w:uiPriority="71" w:unhideWhenUsed="0"/>
+    <w:lsdException w:name="Colorful List Accent 3" w:semiHidden="0" w:uiPriority="72" w:unhideWhenUsed="0"/>
+    <w:lsdException w:name="Colorful Grid Accent 3" w:semiHidden="0" w:uiPriority="73" w:unhideWhenUsed="0"/>
+    <w:lsdException w:name="Light Shading Accent 4" w:semiHidden="0" w:uiPriority="60" w:unhideWhenUsed="0"/>
+    <w:lsdException w:name="Light List Accent 4" w:semiHidden="0" w:uiPriority="61" w:unhideWhenUsed="0"/>
+    <w:lsdException w:name="Light Grid Accent 4" w:semiHidden="0" w:uiPriority="62" w:unhideWhenUsed="0"/>
+    <w:lsdException w:name="Medium Shading 1 Accent 4" w:semiHidden="0" w:uiPriority="63" w:unhideWhenUsed="0"/>
+    <w:lsdException w:name="Medium Shading 2 Accent 4" w:semiHidden="0" w:uiPriority="64" w:unhideWhenUsed="0"/>
+    <w:lsdException w:name="Medium List 1 Accent 4" w:semiHidden="0" w:uiPriority="65" w:unhideWhenUsed="0"/>
+    <w:lsdException w:name="Medium List 2 Accent 4" w:semiHidden="0" w:uiPriority="66" w:unhideWhenUsed="0"/>
+    <w:lsdException w:name="Medium Grid 1 Accent 4" w:semiHidden="0" w:uiPriority="67" w:unhideWhenUsed="0"/>
+    <w:lsdException w:name="Medium Grid 2 Accent 4" w:semiHidden="0" w:uiPriority="68" w:unhideWhenUsed="0"/>
+    <w:lsdException w:name="Medium Grid 3 Accent 4" w:semiHidden="0" w:uiPriority="69" w:unhideWhenUsed="0"/>
+    <w:lsdException w:name="Dark List Accent 4" w:semiHidden="0" w:uiPriority="70" w:unhideWhenUsed="0"/>
+    <w:lsdException w:name="Colorful Shading Accent 4" w:semiHidden="0" w:uiPriority="71" w:unhideWhenUsed="0"/>
+    <w:lsdException w:name="Colorful List Accent 4" w:semiHidden="0" w:uiPriority="72" w:unhideWhenUsed="0"/>
+    <w:lsdException w:name="Colorful Grid Accent 4" w:semiHidden="0" w:uiPriority="73" w:unhideWhenUsed="0"/>
+    <w:lsdException w:name="Light Shading Accent 5" w:semiHidden="0" w:uiPriority="60" w:unhideWhenUsed="0"/>
+    <w:lsdException w:name="Light List Accent 5" w:semiHidden="0" w:uiPriority="61" w:unhideWhenUsed="0"/>
+    <w:lsdException w:name="Light Grid Accent 5" w:semiHidden="0" w:uiPriority="62" w:unhideWhenUsed="0"/>
+    <w:lsdException w:name="Medium Shading 1 Accent 5" w:semiHidden="0" w:uiPriority="63" w:unhideWhenUsed="0"/>
+    <w:lsdException w:name="Medium Shading 2 Accent 5" w:semiHidden="0" w:uiPriority="64" w:unhideWhenUsed="0"/>
+    <w:lsdException w:name="Medium List 1 Accent 5" w:semiHidden="0" w:uiPriority="65" w:unhideWhenUsed="0"/>
+    <w:lsdException w:name="Medium List 2 Accent 5" w:semiHidden="0" w:uiPriority="66" w:unhideWhenUsed="0"/>
+    <w:lsdException w:name="Medium Grid 1 Accent 5" w:semiHidden="0" w:uiPriority="67" w:unhideWhenUsed="0"/>
+    <w:lsdException w:name="Medium Grid 2 Accent 5" w:semiHidden="0" w:uiPriority="68" w:unhideWhenUsed="0"/>
+    <w:lsdException w:name="Medium Grid 3 Accent 5" w:semiHidden="0" w:uiPriority="69" w:unhideWhenUsed="0"/>
+    <w:lsdException w:name="Dark List Accent 5" w:semiHidden="0" w:uiPriority="70" w:unhideWhenUsed="0"/>
+    <w:lsdException w:name="Colorful Shading Accent 5" w:semiHidden="0" w:uiPriority="71" w:unhideWhenUsed="0"/>
+    <w:lsdException w:name="Colorful List Accent 5" w:semiHidden="0" w:uiPriority="72" w:unhideWhenUsed="0"/>
+    <w:lsdException w:name="Colorful Grid Accent 5" w:semiHidden="0" w:uiPriority="73" w:unhideWhenUsed="0"/>
+    <w:lsdException w:name="Light Shading Accent 6" w:semiHidden="0" w:uiPriority="60" w:unhideWhenUsed="0"/>
+    <w:lsdException w:name="Light List Accent 6" w:semiHidden="0" w:uiPriority="61" w:unhideWhenUsed="0"/>
+    <w:lsdException w:name="Light Grid Accent 6" w:semiHidden="0" w:uiPriority="62" w:unhideWhenUsed="0"/>
+    <w:lsdException w:name="Medium Shading 1 Accent 6" w:semiHidden="0" w:uiPriority="63" w:unhideWhenUsed="0"/>
+    <w:lsdException w:name="Medium Shading 2 Accent 6" w:semiHidden="0" w:uiPriority="64" w:unhideWhenUsed="0"/>
+    <w:lsdException w:name="Medium List 1 Accent 6" w:semiHidden="0" w:uiPriority="65" w:unhideWhenUsed="0"/>
+    <w:lsdException w:name="Medium List 2 Accent 6" w:semiHidden="0" w:uiPriority="66" w:unhideWhenUsed="0"/>
+    <w:lsdException w:name="Medium Grid 1 Accent 6" w:semiHidden="0" w:uiPriority="67" w:unhideWhenUsed="0"/>
+    <w:lsdException w:name="Medium Grid 2 Accent 6" w:semiHidden="0" w:uiPriority="68" w:unhideWhenUsed="0"/>
+    <w:lsdException w:name="Medium Grid 3 Accent 6" w:semiHidden="0" w:uiPriority="69" w:unhideWhenUsed="0"/>
+    <w:lsdException w:name="Dark List Accent 6" w:semiHidden="0" w:uiPriority="70" w:unhideWhenUsed="0"/>
+    <w:lsdException w:name="Colorful Shading Accent 6" w:semiHidden="0" w:uiPriority="71" w:unhideWhenUsed="0"/>
+    <w:lsdException w:name="Colorful List Accent 6" w:semiHidden="0" w:uiPriority="72" w:unhideWhenUsed="0"/>
+    <w:lsdException w:name="Colorful Grid Accent 6" w:semiHidden="0" w:uiPriority="73" w:unhideWhenUsed="0"/>
+    <w:lsdException w:name="Subtle Emphasis" w:semiHidden="0" w:uiPriority="19" w:unhideWhenUsed="0" w:qFormat="1"/>
+    <w:lsdException w:name="Intense Emphasis" w:semiHidden="0" w:uiPriority="21" w:unhideWhenUsed="0" w:qFormat="1"/>
+    <w:lsdException w:name="Subtle Reference" w:semiHidden="0" w:uiPriority="31" w:unhideWhenUsed="0" w:qFormat="1"/>
+    <w:lsdException w:name="Intense Reference" w:semiHidden="0" w:uiPriority="32" w:unhideWhenUsed="0" w:qFormat="1"/>
+    <w:lsdException w:name="Book Title" w:semiHidden="0" w:uiPriority="33" w:unhideWhenUsed="0" w:qFormat="1"/>
+    <w:lsdException w:name="Bibliography" w:uiPriority="37"/>
+    <w:lsdException w:name="TOC Heading" w:uiPriority="39" w:qFormat="1"/>
   </w:latentStyles>
   <w:style w:type="paragraph" w:default="1" w:styleId="Normal">
     <w:name w:val="Normal"/>
@@ -4806,6 +4585,7 @@
     <w:uiPriority w:val="99"/>
     <w:semiHidden/>
     <w:unhideWhenUsed/>
+    <w:qFormat/>
     <w:tblPr>
       <w:tblInd w:w="0" w:type="dxa"/>
       <w:tblCellMar>
@@ -5229,6 +5009,7 @@
       <w:lang w:val="en-US"/>
     </w:rPr>
     <w:tblPr>
+      <w:tblInd w:w="0" w:type="dxa"/>
       <w:tblBorders>
         <w:top w:val="single" w:sz="4" w:space="0" w:color="auto"/>
         <w:left w:val="single" w:sz="4" w:space="0" w:color="auto"/>
@@ -5237,6 +5018,12 @@
         <w:insideH w:val="single" w:sz="4" w:space="0" w:color="auto"/>
         <w:insideV w:val="single" w:sz="4" w:space="0" w:color="auto"/>
       </w:tblBorders>
+      <w:tblCellMar>
+        <w:top w:w="0" w:type="dxa"/>
+        <w:left w:w="108" w:type="dxa"/>
+        <w:bottom w:w="0" w:type="dxa"/>
+        <w:right w:w="108" w:type="dxa"/>
+      </w:tblCellMar>
     </w:tblPr>
   </w:style>
   <w:style w:type="paragraph" w:styleId="Header">
@@ -5576,7 +5363,7 @@
 </file>
 
 <file path=customXml/itemProps1.xml><?xml version="1.0" encoding="utf-8"?>
-<ds:datastoreItem xmlns:ds="http://schemas.openxmlformats.org/officeDocument/2006/customXml" ds:itemID="{BBFA48DA-55AA-4D87-98C1-BA84B304F187}">
+<ds:datastoreItem xmlns:ds="http://schemas.openxmlformats.org/officeDocument/2006/customXml" ds:itemID="{546D33F6-B404-476C-8D8D-0785C39173AA}">
   <ds:schemaRefs>
     <ds:schemaRef ds:uri="http://schemas.openxmlformats.org/officeDocument/2006/bibliography"/>
   </ds:schemaRefs>

</xml_diff>